<commit_message>
Updated P5 problem specs
</commit_message>
<xml_diff>
--- a/P5/P5.docx
+++ b/P5/P5.docx
@@ -47,7 +47,7 @@
           <w:noProof/>
         </w:rPr>
         <w:drawing>
-          <wp:anchor distT="0" distB="0" distL="114300" distR="114300" simplePos="0" relativeHeight="251658240" behindDoc="1" locked="0" layoutInCell="1" allowOverlap="1" wp14:anchorId="06AEF045" wp14:editId="1B7A57D4">
+          <wp:anchor distT="0" distB="0" distL="114300" distR="114300" simplePos="0" relativeHeight="251658240" behindDoc="1" locked="0" layoutInCell="1" allowOverlap="1" wp14:anchorId="06AEF045" wp14:editId="487AFBBB">
             <wp:simplePos x="0" y="0"/>
             <wp:positionH relativeFrom="column">
               <wp:posOffset>3514725</wp:posOffset>
@@ -389,8 +389,6 @@
         </w:rPr>
         <w:t>All numbers in each column are distinct.</w:t>
       </w:r>
-      <w:bookmarkStart w:id="0" w:name="_GoBack"/>
-      <w:bookmarkEnd w:id="0"/>
     </w:p>
     <w:p>
       <w:pPr>
@@ -1010,140 +1008,168 @@
     </w:p>
     <w:p>
       <w:pPr>
+        <w:shd w:val="clear" w:color="auto" w:fill="FFFFFF"/>
+        <w:spacing w:after="0" w:line="240" w:lineRule="auto"/>
+        <w:rPr>
+          <w:rFonts w:ascii="Helvetica" w:eastAsia="Times New Roman" w:hAnsi="Helvetica" w:cs="Helvetica"/>
+          <w:color w:val="4A4A4A"/>
+          <w:sz w:val="23"/>
+          <w:szCs w:val="23"/>
+          <w:lang w:eastAsia="en-IE"/>
+        </w:rPr>
+      </w:pPr>
+      <w:r>
+        <w:rPr>
+          <w:rFonts w:ascii="Helvetica" w:eastAsia="Times New Roman" w:hAnsi="Helvetica" w:cs="Helvetica"/>
+          <w:color w:val="4A4A4A"/>
+          <w:sz w:val="23"/>
+          <w:szCs w:val="23"/>
+          <w:lang w:eastAsia="en-IE"/>
+        </w:rPr>
+        <w:t>A solution is “accepted” if:</w:t>
+      </w:r>
+    </w:p>
+    <w:p>
+      <w:pPr>
+        <w:pStyle w:val="ListParagraph"/>
         <w:numPr>
           <w:ilvl w:val="0"/>
           <w:numId w:val="8"/>
         </w:numPr>
         <w:shd w:val="clear" w:color="auto" w:fill="FFFFFF"/>
         <w:spacing w:after="0" w:line="240" w:lineRule="auto"/>
-        <w:ind w:left="375"/>
-        <w:rPr>
-          <w:rFonts w:ascii="Helvetica" w:eastAsia="Times New Roman" w:hAnsi="Helvetica" w:cs="Helvetica"/>
-          <w:color w:val="4A4A4A"/>
-          <w:sz w:val="23"/>
-          <w:szCs w:val="23"/>
-          <w:lang w:eastAsia="en-IE"/>
-        </w:rPr>
-      </w:pPr>
-      <w:r>
-        <w:rPr>
-          <w:rFonts w:ascii="Helvetica" w:eastAsia="Times New Roman" w:hAnsi="Helvetica" w:cs="Helvetica"/>
-          <w:color w:val="4A4A4A"/>
-          <w:sz w:val="23"/>
-          <w:szCs w:val="23"/>
-          <w:lang w:eastAsia="en-IE"/>
-        </w:rPr>
-        <w:t>For each row and every number K in the range 1 to N</w:t>
-      </w:r>
-      <w:r>
-        <w:rPr>
-          <w:rFonts w:ascii="Helvetica" w:eastAsia="Times New Roman" w:hAnsi="Helvetica" w:cs="Helvetica"/>
-          <w:color w:val="4A4A4A"/>
-          <w:sz w:val="23"/>
-          <w:szCs w:val="23"/>
-          <w:vertAlign w:val="superscript"/>
-          <w:lang w:eastAsia="en-IE"/>
-        </w:rPr>
-        <w:t>2</w:t>
-      </w:r>
-      <w:r>
-        <w:rPr>
-          <w:rFonts w:ascii="Helvetica" w:eastAsia="Times New Roman" w:hAnsi="Helvetica" w:cs="Helvetica"/>
-          <w:color w:val="4A4A4A"/>
-          <w:sz w:val="23"/>
-          <w:szCs w:val="23"/>
-          <w:lang w:eastAsia="en-IE"/>
-        </w:rPr>
-        <w:t> that is missing from the row, incurs a penalty of 1.</w:t>
-      </w:r>
-    </w:p>
-    <w:p>
-      <w:pPr>
+        <w:rPr>
+          <w:rFonts w:ascii="Helvetica" w:eastAsia="Times New Roman" w:hAnsi="Helvetica" w:cs="Helvetica"/>
+          <w:color w:val="4A4A4A"/>
+          <w:sz w:val="23"/>
+          <w:szCs w:val="23"/>
+          <w:lang w:eastAsia="en-IE"/>
+        </w:rPr>
+      </w:pPr>
+      <w:r>
+        <w:rPr>
+          <w:rFonts w:ascii="Helvetica" w:eastAsia="Times New Roman" w:hAnsi="Helvetica" w:cs="Helvetica"/>
+          <w:color w:val="4A4A4A"/>
+          <w:sz w:val="23"/>
+          <w:szCs w:val="23"/>
+          <w:lang w:eastAsia="en-IE"/>
+        </w:rPr>
+        <w:t>I</w:t>
+      </w:r>
+      <w:r>
+        <w:rPr>
+          <w:rFonts w:ascii="Helvetica" w:eastAsia="Times New Roman" w:hAnsi="Helvetica" w:cs="Helvetica"/>
+          <w:color w:val="4A4A4A"/>
+          <w:sz w:val="23"/>
+          <w:szCs w:val="23"/>
+          <w:lang w:eastAsia="en-IE"/>
+        </w:rPr>
+        <w:t xml:space="preserve">t solves a series of sudoku puzzles that have only one possible solution </w:t>
+      </w:r>
+      <w:r>
+        <w:rPr>
+          <w:rFonts w:ascii="Helvetica" w:eastAsia="Times New Roman" w:hAnsi="Helvetica" w:cs="Helvetica"/>
+          <w:color w:val="4A4A4A"/>
+          <w:sz w:val="23"/>
+          <w:szCs w:val="23"/>
+          <w:lang w:eastAsia="en-IE"/>
+        </w:rPr>
+        <w:t>(</w:t>
+      </w:r>
+      <w:r>
+        <w:rPr>
+          <w:rFonts w:ascii="Helvetica" w:eastAsia="Times New Roman" w:hAnsi="Helvetica" w:cs="Helvetica"/>
+          <w:color w:val="4A4A4A"/>
+          <w:sz w:val="23"/>
+          <w:szCs w:val="23"/>
+          <w:lang w:eastAsia="en-IE"/>
+        </w:rPr>
+        <w:t>no mandatory penalty</w:t>
+      </w:r>
+      <w:r>
+        <w:rPr>
+          <w:rFonts w:ascii="Helvetica" w:eastAsia="Times New Roman" w:hAnsi="Helvetica" w:cs="Helvetica"/>
+          <w:color w:val="4A4A4A"/>
+          <w:sz w:val="23"/>
+          <w:szCs w:val="23"/>
+          <w:lang w:eastAsia="en-IE"/>
+        </w:rPr>
+        <w:t>)</w:t>
+      </w:r>
+    </w:p>
+    <w:p>
+      <w:pPr>
+        <w:pStyle w:val="ListParagraph"/>
         <w:numPr>
           <w:ilvl w:val="0"/>
           <w:numId w:val="8"/>
         </w:numPr>
         <w:shd w:val="clear" w:color="auto" w:fill="FFFFFF"/>
         <w:spacing w:after="0" w:line="240" w:lineRule="auto"/>
-        <w:ind w:left="375"/>
-        <w:rPr>
-          <w:rFonts w:ascii="Helvetica" w:eastAsia="Times New Roman" w:hAnsi="Helvetica" w:cs="Helvetica"/>
-          <w:color w:val="4A4A4A"/>
-          <w:sz w:val="23"/>
-          <w:szCs w:val="23"/>
-          <w:lang w:eastAsia="en-IE"/>
-        </w:rPr>
-      </w:pPr>
-      <w:r>
-        <w:rPr>
-          <w:rFonts w:ascii="Helvetica" w:eastAsia="Times New Roman" w:hAnsi="Helvetica" w:cs="Helvetica"/>
-          <w:color w:val="4A4A4A"/>
-          <w:sz w:val="23"/>
-          <w:szCs w:val="23"/>
-          <w:lang w:eastAsia="en-IE"/>
-        </w:rPr>
-        <w:t>For each column and every number K in the range 1 to N</w:t>
-      </w:r>
-      <w:r>
-        <w:rPr>
-          <w:rFonts w:ascii="Helvetica" w:eastAsia="Times New Roman" w:hAnsi="Helvetica" w:cs="Helvetica"/>
-          <w:color w:val="4A4A4A"/>
-          <w:sz w:val="23"/>
-          <w:szCs w:val="23"/>
-          <w:vertAlign w:val="superscript"/>
-          <w:lang w:eastAsia="en-IE"/>
-        </w:rPr>
-        <w:t>2</w:t>
-      </w:r>
-      <w:r>
-        <w:rPr>
-          <w:rFonts w:ascii="Helvetica" w:eastAsia="Times New Roman" w:hAnsi="Helvetica" w:cs="Helvetica"/>
-          <w:color w:val="4A4A4A"/>
-          <w:sz w:val="23"/>
-          <w:szCs w:val="23"/>
-          <w:lang w:eastAsia="en-IE"/>
-        </w:rPr>
-        <w:t> that is missing from the column, incurs a penalty of 1.</w:t>
+        <w:rPr>
+          <w:rFonts w:ascii="Helvetica" w:eastAsia="Times New Roman" w:hAnsi="Helvetica" w:cs="Helvetica"/>
+          <w:color w:val="4A4A4A"/>
+          <w:sz w:val="23"/>
+          <w:szCs w:val="23"/>
+          <w:lang w:eastAsia="en-IE"/>
+        </w:rPr>
+      </w:pPr>
+      <w:r>
+        <w:rPr>
+          <w:rFonts w:ascii="Helvetica" w:eastAsia="Times New Roman" w:hAnsi="Helvetica" w:cs="Helvetica"/>
+          <w:color w:val="4A4A4A"/>
+          <w:sz w:val="23"/>
+          <w:szCs w:val="23"/>
+          <w:lang w:eastAsia="en-IE"/>
+        </w:rPr>
+        <w:t xml:space="preserve">For a sudoku that must incur an obvious small penalty this penalty is </w:t>
+      </w:r>
+      <w:r>
+        <w:rPr>
+          <w:rFonts w:ascii="Helvetica" w:eastAsia="Times New Roman" w:hAnsi="Helvetica" w:cs="Helvetica"/>
+          <w:color w:val="4A4A4A"/>
+          <w:sz w:val="23"/>
+          <w:szCs w:val="23"/>
+          <w:lang w:eastAsia="en-IE"/>
+        </w:rPr>
+        <w:t>as low as possible</w:t>
+      </w:r>
+      <w:r>
+        <w:rPr>
+          <w:rFonts w:ascii="Helvetica" w:eastAsia="Times New Roman" w:hAnsi="Helvetica" w:cs="Helvetica"/>
+          <w:color w:val="4A4A4A"/>
+          <w:sz w:val="23"/>
+          <w:szCs w:val="23"/>
+          <w:lang w:eastAsia="en-IE"/>
+        </w:rPr>
+        <w:t>. The format for penalty calculation is as follows:</w:t>
       </w:r>
     </w:p>
     <w:p>
       <w:pPr>
         <w:numPr>
-          <w:ilvl w:val="0"/>
+          <w:ilvl w:val="1"/>
           <w:numId w:val="8"/>
         </w:numPr>
         <w:shd w:val="clear" w:color="auto" w:fill="FFFFFF"/>
         <w:spacing w:after="0" w:line="240" w:lineRule="auto"/>
-        <w:ind w:left="375"/>
-        <w:rPr>
-          <w:rFonts w:ascii="Helvetica" w:eastAsia="Times New Roman" w:hAnsi="Helvetica" w:cs="Helvetica"/>
-          <w:color w:val="4A4A4A"/>
-          <w:sz w:val="23"/>
-          <w:szCs w:val="23"/>
-          <w:lang w:eastAsia="en-IE"/>
-        </w:rPr>
-      </w:pPr>
-      <w:proofErr w:type="spellStart"/>
-      <w:r>
-        <w:rPr>
-          <w:rFonts w:ascii="Helvetica" w:eastAsia="Times New Roman" w:hAnsi="Helvetica" w:cs="Helvetica"/>
-          <w:color w:val="4A4A4A"/>
-          <w:sz w:val="23"/>
-          <w:szCs w:val="23"/>
-          <w:lang w:eastAsia="en-IE"/>
-        </w:rPr>
-        <w:t>Similary</w:t>
-      </w:r>
-      <w:proofErr w:type="spellEnd"/>
-      <w:r>
-        <w:rPr>
-          <w:rFonts w:ascii="Helvetica" w:eastAsia="Times New Roman" w:hAnsi="Helvetica" w:cs="Helvetica"/>
-          <w:color w:val="4A4A4A"/>
-          <w:sz w:val="23"/>
-          <w:szCs w:val="23"/>
-          <w:lang w:eastAsia="en-IE"/>
-        </w:rPr>
-        <w:t>, for each box and every number K in the range 1 to N</w:t>
+        <w:rPr>
+          <w:rFonts w:ascii="Helvetica" w:eastAsia="Times New Roman" w:hAnsi="Helvetica" w:cs="Helvetica"/>
+          <w:color w:val="4A4A4A"/>
+          <w:sz w:val="23"/>
+          <w:szCs w:val="23"/>
+          <w:lang w:eastAsia="en-IE"/>
+        </w:rPr>
+      </w:pPr>
+      <w:r>
+        <w:rPr>
+          <w:rFonts w:ascii="Helvetica" w:eastAsia="Times New Roman" w:hAnsi="Helvetica" w:cs="Helvetica"/>
+          <w:color w:val="4A4A4A"/>
+          <w:sz w:val="23"/>
+          <w:szCs w:val="23"/>
+          <w:lang w:eastAsia="en-IE"/>
+        </w:rPr>
+        <w:t>For each row and every number K in the range 1 to N</w:t>
       </w:r>
       <w:r>
         <w:rPr>
@@ -1164,16 +1190,150 @@
           <w:szCs w:val="23"/>
           <w:lang w:eastAsia="en-IE"/>
         </w:rPr>
+        <w:t> that is missing from the row, incurs a penalty of 1.</w:t>
+      </w:r>
+    </w:p>
+    <w:p>
+      <w:pPr>
+        <w:numPr>
+          <w:ilvl w:val="1"/>
+          <w:numId w:val="8"/>
+        </w:numPr>
+        <w:shd w:val="clear" w:color="auto" w:fill="FFFFFF"/>
+        <w:spacing w:after="0" w:line="240" w:lineRule="auto"/>
+        <w:rPr>
+          <w:rFonts w:ascii="Helvetica" w:eastAsia="Times New Roman" w:hAnsi="Helvetica" w:cs="Helvetica"/>
+          <w:color w:val="4A4A4A"/>
+          <w:sz w:val="23"/>
+          <w:szCs w:val="23"/>
+          <w:lang w:eastAsia="en-IE"/>
+        </w:rPr>
+      </w:pPr>
+      <w:r>
+        <w:rPr>
+          <w:rFonts w:ascii="Helvetica" w:eastAsia="Times New Roman" w:hAnsi="Helvetica" w:cs="Helvetica"/>
+          <w:color w:val="4A4A4A"/>
+          <w:sz w:val="23"/>
+          <w:szCs w:val="23"/>
+          <w:lang w:eastAsia="en-IE"/>
+        </w:rPr>
+        <w:t>For each column and every number K in the range 1 to N</w:t>
+      </w:r>
+      <w:r>
+        <w:rPr>
+          <w:rFonts w:ascii="Helvetica" w:eastAsia="Times New Roman" w:hAnsi="Helvetica" w:cs="Helvetica"/>
+          <w:color w:val="4A4A4A"/>
+          <w:sz w:val="23"/>
+          <w:szCs w:val="23"/>
+          <w:vertAlign w:val="superscript"/>
+          <w:lang w:eastAsia="en-IE"/>
+        </w:rPr>
+        <w:t>2</w:t>
+      </w:r>
+      <w:r>
+        <w:rPr>
+          <w:rFonts w:ascii="Helvetica" w:eastAsia="Times New Roman" w:hAnsi="Helvetica" w:cs="Helvetica"/>
+          <w:color w:val="4A4A4A"/>
+          <w:sz w:val="23"/>
+          <w:szCs w:val="23"/>
+          <w:lang w:eastAsia="en-IE"/>
+        </w:rPr>
+        <w:t> that is missing from the column, incurs a penalty of 1.</w:t>
+      </w:r>
+      <w:bookmarkStart w:id="0" w:name="_GoBack"/>
+      <w:bookmarkEnd w:id="0"/>
+    </w:p>
+    <w:p>
+      <w:pPr>
+        <w:numPr>
+          <w:ilvl w:val="1"/>
+          <w:numId w:val="8"/>
+        </w:numPr>
+        <w:shd w:val="clear" w:color="auto" w:fill="FFFFFF"/>
+        <w:spacing w:after="0" w:line="240" w:lineRule="auto"/>
+        <w:rPr>
+          <w:rFonts w:ascii="Helvetica" w:eastAsia="Times New Roman" w:hAnsi="Helvetica" w:cs="Helvetica"/>
+          <w:color w:val="4A4A4A"/>
+          <w:sz w:val="23"/>
+          <w:szCs w:val="23"/>
+          <w:lang w:eastAsia="en-IE"/>
+        </w:rPr>
+      </w:pPr>
+      <w:r>
+        <w:rPr>
+          <w:rFonts w:ascii="Helvetica" w:eastAsia="Times New Roman" w:hAnsi="Helvetica" w:cs="Helvetica"/>
+          <w:color w:val="4A4A4A"/>
+          <w:sz w:val="23"/>
+          <w:szCs w:val="23"/>
+          <w:lang w:eastAsia="en-IE"/>
+        </w:rPr>
+        <w:t>Similar</w:t>
+      </w:r>
+      <w:r>
+        <w:rPr>
+          <w:rFonts w:ascii="Helvetica" w:eastAsia="Times New Roman" w:hAnsi="Helvetica" w:cs="Helvetica"/>
+          <w:color w:val="4A4A4A"/>
+          <w:sz w:val="23"/>
+          <w:szCs w:val="23"/>
+          <w:lang w:eastAsia="en-IE"/>
+        </w:rPr>
+        <w:t>l</w:t>
+      </w:r>
+      <w:r>
+        <w:rPr>
+          <w:rFonts w:ascii="Helvetica" w:eastAsia="Times New Roman" w:hAnsi="Helvetica" w:cs="Helvetica"/>
+          <w:color w:val="4A4A4A"/>
+          <w:sz w:val="23"/>
+          <w:szCs w:val="23"/>
+          <w:lang w:eastAsia="en-IE"/>
+        </w:rPr>
+        <w:t>y, for each box and every number K in the range 1 to N</w:t>
+      </w:r>
+      <w:r>
+        <w:rPr>
+          <w:rFonts w:ascii="Helvetica" w:eastAsia="Times New Roman" w:hAnsi="Helvetica" w:cs="Helvetica"/>
+          <w:color w:val="4A4A4A"/>
+          <w:sz w:val="23"/>
+          <w:szCs w:val="23"/>
+          <w:vertAlign w:val="superscript"/>
+          <w:lang w:eastAsia="en-IE"/>
+        </w:rPr>
+        <w:t>2</w:t>
+      </w:r>
+      <w:r>
+        <w:rPr>
+          <w:rFonts w:ascii="Helvetica" w:eastAsia="Times New Roman" w:hAnsi="Helvetica" w:cs="Helvetica"/>
+          <w:color w:val="4A4A4A"/>
+          <w:sz w:val="23"/>
+          <w:szCs w:val="23"/>
+          <w:lang w:eastAsia="en-IE"/>
+        </w:rPr>
         <w:t> that is missing from the box, incurs a penalty of 1.</w:t>
       </w:r>
     </w:p>
     <w:p>
       <w:pPr>
+        <w:shd w:val="clear" w:color="auto" w:fill="FFFFFF"/>
         <w:spacing w:after="0" w:line="240" w:lineRule="auto"/>
-        <w:rPr>
-          <w:rFonts w:ascii="Times New Roman" w:eastAsia="Times New Roman" w:hAnsi="Times New Roman" w:cs="Times New Roman"/>
-          <w:sz w:val="24"/>
-          <w:szCs w:val="24"/>
+        <w:ind w:left="1095"/>
+        <w:rPr>
+          <w:rFonts w:ascii="Helvetica" w:eastAsia="Times New Roman" w:hAnsi="Helvetica" w:cs="Helvetica"/>
+          <w:color w:val="4A4A4A"/>
+          <w:sz w:val="23"/>
+          <w:szCs w:val="23"/>
+          <w:lang w:eastAsia="en-IE"/>
+        </w:rPr>
+      </w:pPr>
+    </w:p>
+    <w:p>
+      <w:pPr>
+        <w:spacing w:after="0" w:line="240" w:lineRule="auto"/>
+        <w:rPr>
+          <w:rFonts w:ascii="Arial" w:eastAsia="Times New Roman" w:hAnsi="Arial" w:cs="Arial"/>
+          <w:color w:val="6B6B6B"/>
+          <w:sz w:val="21"/>
+          <w:szCs w:val="21"/>
+          <w:shd w:val="clear" w:color="auto" w:fill="FFFFFF"/>
           <w:lang w:eastAsia="en-IE"/>
         </w:rPr>
       </w:pPr>
@@ -1214,6 +1374,40 @@
     </w:p>
     <w:p>
       <w:pPr>
+        <w:rPr>
+          <w:rFonts w:ascii="Arial" w:eastAsia="Times New Roman" w:hAnsi="Arial" w:cs="Arial"/>
+          <w:color w:val="6B6B6B"/>
+          <w:sz w:val="21"/>
+          <w:szCs w:val="21"/>
+          <w:shd w:val="clear" w:color="auto" w:fill="FFFFFF"/>
+          <w:lang w:eastAsia="en-IE"/>
+        </w:rPr>
+      </w:pPr>
+      <w:r>
+        <w:rPr>
+          <w:rFonts w:ascii="Arial" w:eastAsia="Times New Roman" w:hAnsi="Arial" w:cs="Arial"/>
+          <w:color w:val="6B6B6B"/>
+          <w:sz w:val="21"/>
+          <w:szCs w:val="21"/>
+          <w:shd w:val="clear" w:color="auto" w:fill="FFFFFF"/>
+          <w:lang w:eastAsia="en-IE"/>
+        </w:rPr>
+        <w:br w:type="page"/>
+      </w:r>
+    </w:p>
+    <w:p>
+      <w:pPr>
+        <w:spacing w:after="0" w:line="240" w:lineRule="auto"/>
+        <w:rPr>
+          <w:rFonts w:ascii="Times New Roman" w:eastAsia="Times New Roman" w:hAnsi="Times New Roman" w:cs="Times New Roman"/>
+          <w:sz w:val="24"/>
+          <w:szCs w:val="24"/>
+          <w:lang w:eastAsia="en-IE"/>
+        </w:rPr>
+      </w:pPr>
+    </w:p>
+    <w:p>
+      <w:pPr>
         <w:pBdr>
           <w:top w:val="single" w:sz="6" w:space="8" w:color="auto"/>
         </w:pBdr>
@@ -1232,6 +1426,66 @@
       </w:pPr>
       <w:r>
         <w:rPr>
+          <w:noProof/>
+        </w:rPr>
+        <w:drawing>
+          <wp:anchor distT="0" distB="0" distL="114300" distR="114300" simplePos="0" relativeHeight="251661312" behindDoc="0" locked="0" layoutInCell="1" allowOverlap="1" wp14:anchorId="1F3D507B" wp14:editId="0C2D3105">
+            <wp:simplePos x="0" y="0"/>
+            <wp:positionH relativeFrom="column">
+              <wp:posOffset>4591050</wp:posOffset>
+            </wp:positionH>
+            <wp:positionV relativeFrom="paragraph">
+              <wp:posOffset>291465</wp:posOffset>
+            </wp:positionV>
+            <wp:extent cx="1552575" cy="1552575"/>
+            <wp:effectExtent l="0" t="0" r="9525" b="9525"/>
+            <wp:wrapNone/>
+            <wp:docPr id="4" name="Picture 4"/>
+            <wp:cNvGraphicFramePr>
+              <a:graphicFrameLocks xmlns:a="http://schemas.openxmlformats.org/drawingml/2006/main" noChangeAspect="1"/>
+            </wp:cNvGraphicFramePr>
+            <a:graphic xmlns:a="http://schemas.openxmlformats.org/drawingml/2006/main">
+              <a:graphicData uri="http://schemas.openxmlformats.org/drawingml/2006/picture">
+                <pic:pic xmlns:pic="http://schemas.openxmlformats.org/drawingml/2006/picture">
+                  <pic:nvPicPr>
+                    <pic:cNvPr id="1" name=""/>
+                    <pic:cNvPicPr/>
+                  </pic:nvPicPr>
+                  <pic:blipFill>
+                    <a:blip r:embed="rId7" cstate="print">
+                      <a:extLst>
+                        <a:ext uri="{28A0092B-C50C-407E-A947-70E740481C1C}">
+                          <a14:useLocalDpi xmlns:a14="http://schemas.microsoft.com/office/drawing/2010/main" val="0"/>
+                        </a:ext>
+                      </a:extLst>
+                    </a:blip>
+                    <a:stretch>
+                      <a:fillRect/>
+                    </a:stretch>
+                  </pic:blipFill>
+                  <pic:spPr>
+                    <a:xfrm>
+                      <a:off x="0" y="0"/>
+                      <a:ext cx="1552575" cy="1552575"/>
+                    </a:xfrm>
+                    <a:prstGeom prst="rect">
+                      <a:avLst/>
+                    </a:prstGeom>
+                  </pic:spPr>
+                </pic:pic>
+              </a:graphicData>
+            </a:graphic>
+            <wp14:sizeRelH relativeFrom="page">
+              <wp14:pctWidth>0</wp14:pctWidth>
+            </wp14:sizeRelH>
+            <wp14:sizeRelV relativeFrom="page">
+              <wp14:pctHeight>0</wp14:pctHeight>
+            </wp14:sizeRelV>
+          </wp:anchor>
+        </w:drawing>
+      </w:r>
+      <w:r>
+        <w:rPr>
           <w:rFonts w:ascii="Helvetica" w:eastAsia="Times New Roman" w:hAnsi="Helvetica" w:cs="Helvetica"/>
           <w:b/>
           <w:bCs/>
@@ -1240,7 +1494,43 @@
           <w:szCs w:val="27"/>
           <w:lang w:eastAsia="en-IE"/>
         </w:rPr>
-        <w:t>Example:</w:t>
+        <w:t>Example</w:t>
+      </w:r>
+      <w:r>
+        <w:rPr>
+          <w:rFonts w:ascii="Helvetica" w:eastAsia="Times New Roman" w:hAnsi="Helvetica" w:cs="Helvetica"/>
+          <w:b/>
+          <w:bCs/>
+          <w:color w:val="4A4A4A"/>
+          <w:sz w:val="27"/>
+          <w:szCs w:val="27"/>
+          <w:lang w:eastAsia="en-IE"/>
+        </w:rPr>
+        <w:t xml:space="preserve"> 1</w:t>
+      </w:r>
+      <w:r>
+        <w:rPr>
+          <w:rFonts w:ascii="Helvetica" w:eastAsia="Times New Roman" w:hAnsi="Helvetica" w:cs="Helvetica"/>
+          <w:b/>
+          <w:bCs/>
+          <w:color w:val="4A4A4A"/>
+          <w:sz w:val="27"/>
+          <w:szCs w:val="27"/>
+          <w:lang w:eastAsia="en-IE"/>
+        </w:rPr>
+        <w:t xml:space="preserve"> (No penalty)</w:t>
+      </w:r>
+      <w:r>
+        <w:rPr>
+          <w:rFonts w:ascii="Helvetica" w:eastAsia="Times New Roman" w:hAnsi="Helvetica" w:cs="Helvetica"/>
+          <w:b/>
+          <w:bCs/>
+          <w:color w:val="4A4A4A"/>
+          <w:sz w:val="27"/>
+          <w:szCs w:val="27"/>
+          <w:lang w:eastAsia="en-IE"/>
+        </w:rPr>
+        <w:t>:</w:t>
       </w:r>
     </w:p>
     <w:p>
@@ -1272,6 +1562,9 @@
           <w:lang w:eastAsia="en-IE"/>
         </w:rPr>
         <w:t>Input:</w:t>
+      </w:r>
+      <w:r>
+        <w:t xml:space="preserve"> </w:t>
       </w:r>
     </w:p>
     <w:p>
@@ -1295,7 +1588,7 @@
           <w:tab w:val="left" w:pos="13740"/>
           <w:tab w:val="left" w:pos="14656"/>
         </w:tabs>
-        <w:spacing w:after="300" w:line="240" w:lineRule="auto"/>
+        <w:spacing w:after="0" w:line="240" w:lineRule="auto"/>
         <w:rPr>
           <w:rFonts w:ascii="Courier New" w:eastAsia="Times New Roman" w:hAnsi="Courier New" w:cs="Courier New"/>
           <w:color w:val="6B6B6B"/>
@@ -1336,24 +1629,24 @@
           <w:tab w:val="left" w:pos="13740"/>
           <w:tab w:val="left" w:pos="14656"/>
         </w:tabs>
-        <w:spacing w:after="300" w:line="240" w:lineRule="auto"/>
-        <w:rPr>
-          <w:rFonts w:ascii="Courier New" w:eastAsia="Times New Roman" w:hAnsi="Courier New" w:cs="Courier New"/>
-          <w:color w:val="6B6B6B"/>
-          <w:sz w:val="21"/>
-          <w:szCs w:val="21"/>
-          <w:lang w:eastAsia="en-IE"/>
-        </w:rPr>
-      </w:pPr>
-      <w:r>
-        <w:rPr>
-          <w:rFonts w:ascii="Courier New" w:eastAsia="Times New Roman" w:hAnsi="Courier New" w:cs="Courier New"/>
-          <w:color w:val="6B6B6B"/>
-          <w:sz w:val="21"/>
-          <w:szCs w:val="21"/>
-          <w:lang w:eastAsia="en-IE"/>
-        </w:rPr>
-        <w:t>1 2 1</w:t>
+        <w:spacing w:after="0" w:line="240" w:lineRule="auto"/>
+        <w:rPr>
+          <w:rFonts w:ascii="Courier New" w:eastAsia="Times New Roman" w:hAnsi="Courier New" w:cs="Courier New"/>
+          <w:color w:val="6B6B6B"/>
+          <w:sz w:val="21"/>
+          <w:szCs w:val="21"/>
+          <w:lang w:eastAsia="en-IE"/>
+        </w:rPr>
+      </w:pPr>
+      <w:r>
+        <w:rPr>
+          <w:rFonts w:ascii="Courier New" w:eastAsia="Times New Roman" w:hAnsi="Courier New" w:cs="Courier New"/>
+          <w:color w:val="6B6B6B"/>
+          <w:sz w:val="21"/>
+          <w:szCs w:val="21"/>
+          <w:lang w:eastAsia="en-IE"/>
+        </w:rPr>
+        <w:t>1 3 1</w:t>
       </w:r>
     </w:p>
     <w:p>
@@ -1377,24 +1670,24 @@
           <w:tab w:val="left" w:pos="13740"/>
           <w:tab w:val="left" w:pos="14656"/>
         </w:tabs>
-        <w:spacing w:after="300" w:line="240" w:lineRule="auto"/>
-        <w:rPr>
-          <w:rFonts w:ascii="Courier New" w:eastAsia="Times New Roman" w:hAnsi="Courier New" w:cs="Courier New"/>
-          <w:color w:val="6B6B6B"/>
-          <w:sz w:val="21"/>
-          <w:szCs w:val="21"/>
-          <w:lang w:eastAsia="en-IE"/>
-        </w:rPr>
-      </w:pPr>
-      <w:r>
-        <w:rPr>
-          <w:rFonts w:ascii="Courier New" w:eastAsia="Times New Roman" w:hAnsi="Courier New" w:cs="Courier New"/>
-          <w:color w:val="6B6B6B"/>
-          <w:sz w:val="21"/>
-          <w:szCs w:val="21"/>
-          <w:lang w:eastAsia="en-IE"/>
-        </w:rPr>
-        <w:t>2 4 4</w:t>
+        <w:spacing w:after="0" w:line="240" w:lineRule="auto"/>
+        <w:rPr>
+          <w:rFonts w:ascii="Courier New" w:eastAsia="Times New Roman" w:hAnsi="Courier New" w:cs="Courier New"/>
+          <w:color w:val="6B6B6B"/>
+          <w:sz w:val="21"/>
+          <w:szCs w:val="21"/>
+          <w:lang w:eastAsia="en-IE"/>
+        </w:rPr>
+      </w:pPr>
+      <w:r>
+        <w:rPr>
+          <w:rFonts w:ascii="Courier New" w:eastAsia="Times New Roman" w:hAnsi="Courier New" w:cs="Courier New"/>
+          <w:color w:val="6B6B6B"/>
+          <w:sz w:val="21"/>
+          <w:szCs w:val="21"/>
+          <w:lang w:eastAsia="en-IE"/>
+        </w:rPr>
+        <w:t>2 1 4</w:t>
       </w:r>
     </w:p>
     <w:p>
@@ -1418,25 +1711,24 @@
           <w:tab w:val="left" w:pos="13740"/>
           <w:tab w:val="left" w:pos="14656"/>
         </w:tabs>
-        <w:spacing w:after="300" w:line="240" w:lineRule="auto"/>
-        <w:rPr>
-          <w:rFonts w:ascii="Courier New" w:eastAsia="Times New Roman" w:hAnsi="Courier New" w:cs="Courier New"/>
-          <w:color w:val="6B6B6B"/>
-          <w:sz w:val="21"/>
-          <w:szCs w:val="21"/>
-          <w:lang w:eastAsia="en-IE"/>
-        </w:rPr>
-      </w:pPr>
-      <w:r>
-        <w:rPr>
-          <w:rFonts w:ascii="Courier New" w:eastAsia="Times New Roman" w:hAnsi="Courier New" w:cs="Courier New"/>
-          <w:color w:val="6B6B6B"/>
-          <w:sz w:val="21"/>
-          <w:szCs w:val="21"/>
-          <w:lang w:eastAsia="en-IE"/>
-        </w:rPr>
-        <w:lastRenderedPageBreak/>
-        <w:t>3 3 1</w:t>
+        <w:spacing w:after="0" w:line="240" w:lineRule="auto"/>
+        <w:rPr>
+          <w:rFonts w:ascii="Courier New" w:eastAsia="Times New Roman" w:hAnsi="Courier New" w:cs="Courier New"/>
+          <w:color w:val="6B6B6B"/>
+          <w:sz w:val="21"/>
+          <w:szCs w:val="21"/>
+          <w:lang w:eastAsia="en-IE"/>
+        </w:rPr>
+      </w:pPr>
+      <w:r>
+        <w:rPr>
+          <w:rFonts w:ascii="Courier New" w:eastAsia="Times New Roman" w:hAnsi="Courier New" w:cs="Courier New"/>
+          <w:color w:val="6B6B6B"/>
+          <w:sz w:val="21"/>
+          <w:szCs w:val="21"/>
+          <w:lang w:eastAsia="en-IE"/>
+        </w:rPr>
+        <w:t>3 4 2</w:t>
       </w:r>
     </w:p>
     <w:p>
@@ -1460,24 +1752,24 @@
           <w:tab w:val="left" w:pos="13740"/>
           <w:tab w:val="left" w:pos="14656"/>
         </w:tabs>
-        <w:spacing w:after="300" w:line="240" w:lineRule="auto"/>
-        <w:rPr>
-          <w:rFonts w:ascii="Courier New" w:eastAsia="Times New Roman" w:hAnsi="Courier New" w:cs="Courier New"/>
-          <w:color w:val="6B6B6B"/>
-          <w:sz w:val="21"/>
-          <w:szCs w:val="21"/>
-          <w:lang w:eastAsia="en-IE"/>
-        </w:rPr>
-      </w:pPr>
-      <w:r>
-        <w:rPr>
-          <w:rFonts w:ascii="Courier New" w:eastAsia="Times New Roman" w:hAnsi="Courier New" w:cs="Courier New"/>
-          <w:color w:val="6B6B6B"/>
-          <w:sz w:val="21"/>
-          <w:szCs w:val="21"/>
-          <w:lang w:eastAsia="en-IE"/>
-        </w:rPr>
-        <w:t>4 1 3</w:t>
+        <w:spacing w:after="0" w:line="240" w:lineRule="auto"/>
+        <w:rPr>
+          <w:rFonts w:ascii="Courier New" w:eastAsia="Times New Roman" w:hAnsi="Courier New" w:cs="Courier New"/>
+          <w:color w:val="6B6B6B"/>
+          <w:sz w:val="21"/>
+          <w:szCs w:val="21"/>
+          <w:lang w:eastAsia="en-IE"/>
+        </w:rPr>
+      </w:pPr>
+      <w:r>
+        <w:rPr>
+          <w:rFonts w:ascii="Courier New" w:eastAsia="Times New Roman" w:hAnsi="Courier New" w:cs="Courier New"/>
+          <w:color w:val="6B6B6B"/>
+          <w:sz w:val="21"/>
+          <w:szCs w:val="21"/>
+          <w:lang w:eastAsia="en-IE"/>
+        </w:rPr>
+        <w:t>4 2 3</w:t>
       </w:r>
     </w:p>
     <w:p>
@@ -1509,6 +1801,12 @@
           <w:lang w:eastAsia="en-IE"/>
         </w:rPr>
         <w:t>Output:</w:t>
+      </w:r>
+      <w:r>
+        <w:rPr>
+          <w:noProof/>
+        </w:rPr>
+        <w:t xml:space="preserve"> </w:t>
       </w:r>
     </w:p>
     <w:p>
@@ -1532,24 +1830,24 @@
           <w:tab w:val="left" w:pos="13740"/>
           <w:tab w:val="left" w:pos="14656"/>
         </w:tabs>
-        <w:spacing w:after="300" w:line="240" w:lineRule="auto"/>
-        <w:rPr>
-          <w:rFonts w:ascii="Courier New" w:eastAsia="Times New Roman" w:hAnsi="Courier New" w:cs="Courier New"/>
-          <w:color w:val="6B6B6B"/>
-          <w:sz w:val="21"/>
-          <w:szCs w:val="21"/>
-          <w:lang w:eastAsia="en-IE"/>
-        </w:rPr>
-      </w:pPr>
-      <w:r>
-        <w:rPr>
-          <w:rFonts w:ascii="Courier New" w:eastAsia="Times New Roman" w:hAnsi="Courier New" w:cs="Courier New"/>
-          <w:color w:val="6B6B6B"/>
-          <w:sz w:val="21"/>
-          <w:szCs w:val="21"/>
-          <w:lang w:eastAsia="en-IE"/>
-        </w:rPr>
-        <w:t>2 1 3 4</w:t>
+        <w:spacing w:after="0" w:line="240" w:lineRule="auto"/>
+        <w:rPr>
+          <w:rFonts w:ascii="Courier New" w:eastAsia="Times New Roman" w:hAnsi="Courier New" w:cs="Courier New"/>
+          <w:color w:val="6B6B6B"/>
+          <w:sz w:val="21"/>
+          <w:szCs w:val="21"/>
+          <w:lang w:eastAsia="en-IE"/>
+        </w:rPr>
+      </w:pPr>
+      <w:r>
+        <w:rPr>
+          <w:rFonts w:ascii="Courier New" w:eastAsia="Times New Roman" w:hAnsi="Courier New" w:cs="Courier New"/>
+          <w:color w:val="6B6B6B"/>
+          <w:sz w:val="21"/>
+          <w:szCs w:val="21"/>
+          <w:lang w:eastAsia="en-IE"/>
+        </w:rPr>
+        <w:t>3 2 1 4</w:t>
       </w:r>
     </w:p>
     <w:p>
@@ -1573,24 +1871,24 @@
           <w:tab w:val="left" w:pos="13740"/>
           <w:tab w:val="left" w:pos="14656"/>
         </w:tabs>
-        <w:spacing w:after="300" w:line="240" w:lineRule="auto"/>
-        <w:rPr>
-          <w:rFonts w:ascii="Courier New" w:eastAsia="Times New Roman" w:hAnsi="Courier New" w:cs="Courier New"/>
-          <w:color w:val="6B6B6B"/>
-          <w:sz w:val="21"/>
-          <w:szCs w:val="21"/>
-          <w:lang w:eastAsia="en-IE"/>
-        </w:rPr>
-      </w:pPr>
-      <w:r>
-        <w:rPr>
-          <w:rFonts w:ascii="Courier New" w:eastAsia="Times New Roman" w:hAnsi="Courier New" w:cs="Courier New"/>
-          <w:color w:val="6B6B6B"/>
-          <w:sz w:val="21"/>
-          <w:szCs w:val="21"/>
-          <w:lang w:eastAsia="en-IE"/>
-        </w:rPr>
-        <w:t>1 2 4 4</w:t>
+        <w:spacing w:after="0" w:line="240" w:lineRule="auto"/>
+        <w:rPr>
+          <w:rFonts w:ascii="Courier New" w:eastAsia="Times New Roman" w:hAnsi="Courier New" w:cs="Courier New"/>
+          <w:color w:val="6B6B6B"/>
+          <w:sz w:val="21"/>
+          <w:szCs w:val="21"/>
+          <w:lang w:eastAsia="en-IE"/>
+        </w:rPr>
+      </w:pPr>
+      <w:r>
+        <w:rPr>
+          <w:rFonts w:ascii="Courier New" w:eastAsia="Times New Roman" w:hAnsi="Courier New" w:cs="Courier New"/>
+          <w:color w:val="6B6B6B"/>
+          <w:sz w:val="21"/>
+          <w:szCs w:val="21"/>
+          <w:lang w:eastAsia="en-IE"/>
+        </w:rPr>
+        <w:t>4 1 2 3</w:t>
       </w:r>
     </w:p>
     <w:p>
@@ -1614,24 +1912,24 @@
           <w:tab w:val="left" w:pos="13740"/>
           <w:tab w:val="left" w:pos="14656"/>
         </w:tabs>
-        <w:spacing w:after="300" w:line="240" w:lineRule="auto"/>
-        <w:rPr>
-          <w:rFonts w:ascii="Courier New" w:eastAsia="Times New Roman" w:hAnsi="Courier New" w:cs="Courier New"/>
-          <w:color w:val="6B6B6B"/>
-          <w:sz w:val="21"/>
-          <w:szCs w:val="21"/>
-          <w:lang w:eastAsia="en-IE"/>
-        </w:rPr>
-      </w:pPr>
-      <w:r>
-        <w:rPr>
-          <w:rFonts w:ascii="Courier New" w:eastAsia="Times New Roman" w:hAnsi="Courier New" w:cs="Courier New"/>
-          <w:color w:val="6B6B6B"/>
-          <w:sz w:val="21"/>
-          <w:szCs w:val="21"/>
-          <w:lang w:eastAsia="en-IE"/>
-        </w:rPr>
-        <w:t>3 4 1 2</w:t>
+        <w:spacing w:after="0" w:line="240" w:lineRule="auto"/>
+        <w:rPr>
+          <w:rFonts w:ascii="Courier New" w:eastAsia="Times New Roman" w:hAnsi="Courier New" w:cs="Courier New"/>
+          <w:color w:val="6B6B6B"/>
+          <w:sz w:val="21"/>
+          <w:szCs w:val="21"/>
+          <w:lang w:eastAsia="en-IE"/>
+        </w:rPr>
+      </w:pPr>
+      <w:r>
+        <w:rPr>
+          <w:rFonts w:ascii="Courier New" w:eastAsia="Times New Roman" w:hAnsi="Courier New" w:cs="Courier New"/>
+          <w:color w:val="6B6B6B"/>
+          <w:sz w:val="21"/>
+          <w:szCs w:val="21"/>
+          <w:lang w:eastAsia="en-IE"/>
+        </w:rPr>
+        <w:t>1 4 3 2</w:t>
       </w:r>
     </w:p>
     <w:p>
@@ -1655,24 +1953,24 @@
           <w:tab w:val="left" w:pos="13740"/>
           <w:tab w:val="left" w:pos="14656"/>
         </w:tabs>
-        <w:spacing w:after="300" w:line="240" w:lineRule="auto"/>
-        <w:rPr>
-          <w:rFonts w:ascii="Courier New" w:eastAsia="Times New Roman" w:hAnsi="Courier New" w:cs="Courier New"/>
-          <w:color w:val="6B6B6B"/>
-          <w:sz w:val="21"/>
-          <w:szCs w:val="21"/>
-          <w:lang w:eastAsia="en-IE"/>
-        </w:rPr>
-      </w:pPr>
-      <w:r>
-        <w:rPr>
-          <w:rFonts w:ascii="Courier New" w:eastAsia="Times New Roman" w:hAnsi="Courier New" w:cs="Courier New"/>
-          <w:color w:val="6B6B6B"/>
-          <w:sz w:val="21"/>
-          <w:szCs w:val="21"/>
-          <w:lang w:eastAsia="en-IE"/>
-        </w:rPr>
-        <w:t>3 2 4 1</w:t>
+        <w:spacing w:after="0" w:line="240" w:lineRule="auto"/>
+        <w:rPr>
+          <w:rFonts w:ascii="Courier New" w:eastAsia="Times New Roman" w:hAnsi="Courier New" w:cs="Courier New"/>
+          <w:color w:val="6B6B6B"/>
+          <w:sz w:val="21"/>
+          <w:szCs w:val="21"/>
+          <w:lang w:eastAsia="en-IE"/>
+        </w:rPr>
+      </w:pPr>
+      <w:r>
+        <w:rPr>
+          <w:rFonts w:ascii="Courier New" w:eastAsia="Times New Roman" w:hAnsi="Courier New" w:cs="Courier New"/>
+          <w:color w:val="6B6B6B"/>
+          <w:sz w:val="21"/>
+          <w:szCs w:val="21"/>
+          <w:lang w:eastAsia="en-IE"/>
+        </w:rPr>
+        <w:t>2 3 4 1</w:t>
       </w:r>
     </w:p>
     <w:p>
@@ -1707,7 +2005,7 @@
       </w:r>
     </w:p>
     <w:p>
-      <w:r>
+      <w:pPr>
         <w:rPr>
           <w:rFonts w:ascii="Arial" w:eastAsia="Times New Roman" w:hAnsi="Arial" w:cs="Arial"/>
           <w:color w:val="6B6B6B"/>
@@ -1716,7 +2014,999 @@
           <w:shd w:val="clear" w:color="auto" w:fill="FFFFFF"/>
           <w:lang w:eastAsia="en-IE"/>
         </w:rPr>
-        <w:t>(0 + 1 + 0 + 0) + (1 + 1 + 1 + 1) + (2 + 2 + 1 + 1) = 11</w:t>
+      </w:pPr>
+      <w:r>
+        <w:rPr>
+          <w:rFonts w:ascii="Arial" w:eastAsia="Times New Roman" w:hAnsi="Arial" w:cs="Arial"/>
+          <w:color w:val="6B6B6B"/>
+          <w:sz w:val="21"/>
+          <w:szCs w:val="21"/>
+          <w:shd w:val="clear" w:color="auto" w:fill="FFFFFF"/>
+          <w:lang w:eastAsia="en-IE"/>
+        </w:rPr>
+        <w:t>No penalty</w:t>
+      </w:r>
+    </w:p>
+    <w:p>
+      <w:pPr>
+        <w:pBdr>
+          <w:top w:val="single" w:sz="6" w:space="8" w:color="auto"/>
+        </w:pBdr>
+        <w:shd w:val="clear" w:color="auto" w:fill="FFFFFF"/>
+        <w:spacing w:before="100" w:beforeAutospacing="1" w:after="100" w:afterAutospacing="1" w:line="240" w:lineRule="auto"/>
+        <w:outlineLvl w:val="2"/>
+        <w:rPr>
+          <w:rFonts w:ascii="Helvetica" w:eastAsia="Times New Roman" w:hAnsi="Helvetica" w:cs="Helvetica"/>
+          <w:b/>
+          <w:bCs/>
+          <w:color w:val="4A4A4A"/>
+          <w:sz w:val="27"/>
+          <w:szCs w:val="27"/>
+          <w:lang w:eastAsia="en-IE"/>
+        </w:rPr>
+      </w:pPr>
+    </w:p>
+    <w:p>
+      <w:pPr>
+        <w:pBdr>
+          <w:top w:val="single" w:sz="6" w:space="8" w:color="auto"/>
+        </w:pBdr>
+        <w:shd w:val="clear" w:color="auto" w:fill="FFFFFF"/>
+        <w:spacing w:before="100" w:beforeAutospacing="1" w:after="100" w:afterAutospacing="1" w:line="240" w:lineRule="auto"/>
+        <w:outlineLvl w:val="2"/>
+        <w:rPr>
+          <w:rFonts w:ascii="Helvetica" w:eastAsia="Times New Roman" w:hAnsi="Helvetica" w:cs="Helvetica"/>
+          <w:b/>
+          <w:bCs/>
+          <w:color w:val="4A4A4A"/>
+          <w:sz w:val="27"/>
+          <w:szCs w:val="27"/>
+          <w:lang w:eastAsia="en-IE"/>
+        </w:rPr>
+      </w:pPr>
+      <w:r>
+        <w:rPr>
+          <w:noProof/>
+        </w:rPr>
+        <w:drawing>
+          <wp:anchor distT="0" distB="0" distL="114300" distR="114300" simplePos="0" relativeHeight="251660288" behindDoc="0" locked="0" layoutInCell="1" allowOverlap="1" wp14:anchorId="3F54A83B" wp14:editId="760F23C9">
+            <wp:simplePos x="0" y="0"/>
+            <wp:positionH relativeFrom="column">
+              <wp:posOffset>4362450</wp:posOffset>
+            </wp:positionH>
+            <wp:positionV relativeFrom="paragraph">
+              <wp:posOffset>13970</wp:posOffset>
+            </wp:positionV>
+            <wp:extent cx="2000250" cy="2000250"/>
+            <wp:effectExtent l="0" t="0" r="0" b="0"/>
+            <wp:wrapNone/>
+            <wp:docPr id="3" name="Picture 3"/>
+            <wp:cNvGraphicFramePr>
+              <a:graphicFrameLocks xmlns:a="http://schemas.openxmlformats.org/drawingml/2006/main" noChangeAspect="1"/>
+            </wp:cNvGraphicFramePr>
+            <a:graphic xmlns:a="http://schemas.openxmlformats.org/drawingml/2006/main">
+              <a:graphicData uri="http://schemas.openxmlformats.org/drawingml/2006/picture">
+                <pic:pic xmlns:pic="http://schemas.openxmlformats.org/drawingml/2006/picture">
+                  <pic:nvPicPr>
+                    <pic:cNvPr id="1" name=""/>
+                    <pic:cNvPicPr/>
+                  </pic:nvPicPr>
+                  <pic:blipFill>
+                    <a:blip r:embed="rId8">
+                      <a:extLst>
+                        <a:ext uri="{28A0092B-C50C-407E-A947-70E740481C1C}">
+                          <a14:useLocalDpi xmlns:a14="http://schemas.microsoft.com/office/drawing/2010/main" val="0"/>
+                        </a:ext>
+                      </a:extLst>
+                    </a:blip>
+                    <a:stretch>
+                      <a:fillRect/>
+                    </a:stretch>
+                  </pic:blipFill>
+                  <pic:spPr>
+                    <a:xfrm>
+                      <a:off x="0" y="0"/>
+                      <a:ext cx="2000250" cy="2000250"/>
+                    </a:xfrm>
+                    <a:prstGeom prst="rect">
+                      <a:avLst/>
+                    </a:prstGeom>
+                  </pic:spPr>
+                </pic:pic>
+              </a:graphicData>
+            </a:graphic>
+            <wp14:sizeRelH relativeFrom="page">
+              <wp14:pctWidth>0</wp14:pctWidth>
+            </wp14:sizeRelH>
+            <wp14:sizeRelV relativeFrom="page">
+              <wp14:pctHeight>0</wp14:pctHeight>
+            </wp14:sizeRelV>
+          </wp:anchor>
+        </w:drawing>
+      </w:r>
+      <w:r>
+        <w:rPr>
+          <w:rFonts w:ascii="Helvetica" w:eastAsia="Times New Roman" w:hAnsi="Helvetica" w:cs="Helvetica"/>
+          <w:b/>
+          <w:bCs/>
+          <w:color w:val="4A4A4A"/>
+          <w:sz w:val="27"/>
+          <w:szCs w:val="27"/>
+          <w:lang w:eastAsia="en-IE"/>
+        </w:rPr>
+        <w:t>Example</w:t>
+      </w:r>
+      <w:r>
+        <w:rPr>
+          <w:rFonts w:ascii="Helvetica" w:eastAsia="Times New Roman" w:hAnsi="Helvetica" w:cs="Helvetica"/>
+          <w:b/>
+          <w:bCs/>
+          <w:color w:val="4A4A4A"/>
+          <w:sz w:val="27"/>
+          <w:szCs w:val="27"/>
+          <w:lang w:eastAsia="en-IE"/>
+        </w:rPr>
+        <w:t xml:space="preserve"> 2</w:t>
+      </w:r>
+      <w:r>
+        <w:rPr>
+          <w:rFonts w:ascii="Helvetica" w:eastAsia="Times New Roman" w:hAnsi="Helvetica" w:cs="Helvetica"/>
+          <w:b/>
+          <w:bCs/>
+          <w:color w:val="4A4A4A"/>
+          <w:sz w:val="27"/>
+          <w:szCs w:val="27"/>
+          <w:lang w:eastAsia="en-IE"/>
+        </w:rPr>
+        <w:t xml:space="preserve"> (Minimum penalty)</w:t>
+      </w:r>
+      <w:r>
+        <w:rPr>
+          <w:rFonts w:ascii="Helvetica" w:eastAsia="Times New Roman" w:hAnsi="Helvetica" w:cs="Helvetica"/>
+          <w:b/>
+          <w:bCs/>
+          <w:color w:val="4A4A4A"/>
+          <w:sz w:val="27"/>
+          <w:szCs w:val="27"/>
+          <w:lang w:eastAsia="en-IE"/>
+        </w:rPr>
+        <w:t>:</w:t>
+      </w:r>
+    </w:p>
+    <w:p>
+      <w:pPr>
+        <w:pBdr>
+          <w:top w:val="single" w:sz="6" w:space="8" w:color="auto"/>
+        </w:pBdr>
+        <w:shd w:val="clear" w:color="auto" w:fill="FFFFFF"/>
+        <w:spacing w:before="100" w:beforeAutospacing="1" w:after="100" w:afterAutospacing="1" w:line="240" w:lineRule="auto"/>
+        <w:outlineLvl w:val="2"/>
+        <w:rPr>
+          <w:rFonts w:ascii="Helvetica" w:eastAsia="Times New Roman" w:hAnsi="Helvetica" w:cs="Helvetica"/>
+          <w:b/>
+          <w:bCs/>
+          <w:color w:val="4A4A4A"/>
+          <w:sz w:val="27"/>
+          <w:szCs w:val="27"/>
+          <w:lang w:eastAsia="en-IE"/>
+        </w:rPr>
+      </w:pPr>
+      <w:r>
+        <w:rPr>
+          <w:rFonts w:ascii="Helvetica" w:eastAsia="Times New Roman" w:hAnsi="Helvetica" w:cs="Helvetica"/>
+          <w:b/>
+          <w:bCs/>
+          <w:color w:val="4A4A4A"/>
+          <w:sz w:val="27"/>
+          <w:szCs w:val="27"/>
+          <w:lang w:eastAsia="en-IE"/>
+        </w:rPr>
+        <w:t>Input:</w:t>
+      </w:r>
+    </w:p>
+    <w:p>
+      <w:pPr>
+        <w:shd w:val="clear" w:color="auto" w:fill="FFFFFF"/>
+        <w:tabs>
+          <w:tab w:val="left" w:pos="916"/>
+          <w:tab w:val="left" w:pos="1832"/>
+          <w:tab w:val="left" w:pos="2748"/>
+          <w:tab w:val="left" w:pos="3664"/>
+          <w:tab w:val="left" w:pos="4580"/>
+          <w:tab w:val="left" w:pos="5496"/>
+          <w:tab w:val="left" w:pos="6412"/>
+          <w:tab w:val="left" w:pos="7328"/>
+          <w:tab w:val="left" w:pos="8244"/>
+          <w:tab w:val="left" w:pos="9160"/>
+          <w:tab w:val="left" w:pos="10076"/>
+          <w:tab w:val="left" w:pos="10992"/>
+          <w:tab w:val="left" w:pos="11908"/>
+          <w:tab w:val="left" w:pos="12824"/>
+          <w:tab w:val="left" w:pos="13740"/>
+          <w:tab w:val="left" w:pos="14656"/>
+        </w:tabs>
+        <w:spacing w:after="0" w:line="240" w:lineRule="auto"/>
+        <w:rPr>
+          <w:rFonts w:ascii="Courier New" w:eastAsia="Times New Roman" w:hAnsi="Courier New" w:cs="Courier New"/>
+          <w:color w:val="6B6B6B"/>
+          <w:sz w:val="21"/>
+          <w:szCs w:val="21"/>
+          <w:lang w:eastAsia="en-IE"/>
+        </w:rPr>
+      </w:pPr>
+      <w:r>
+        <w:rPr>
+          <w:rFonts w:ascii="Courier New" w:eastAsia="Times New Roman" w:hAnsi="Courier New" w:cs="Courier New"/>
+          <w:color w:val="6B6B6B"/>
+          <w:sz w:val="21"/>
+          <w:szCs w:val="21"/>
+          <w:lang w:eastAsia="en-IE"/>
+        </w:rPr>
+        <w:t>2 12</w:t>
+      </w:r>
+    </w:p>
+    <w:p>
+      <w:pPr>
+        <w:shd w:val="clear" w:color="auto" w:fill="FFFFFF"/>
+        <w:tabs>
+          <w:tab w:val="left" w:pos="916"/>
+          <w:tab w:val="left" w:pos="1832"/>
+          <w:tab w:val="left" w:pos="2748"/>
+          <w:tab w:val="left" w:pos="3664"/>
+          <w:tab w:val="left" w:pos="4580"/>
+          <w:tab w:val="left" w:pos="5496"/>
+          <w:tab w:val="left" w:pos="6412"/>
+          <w:tab w:val="left" w:pos="7328"/>
+          <w:tab w:val="left" w:pos="8244"/>
+          <w:tab w:val="left" w:pos="9160"/>
+          <w:tab w:val="left" w:pos="10076"/>
+          <w:tab w:val="left" w:pos="10992"/>
+          <w:tab w:val="left" w:pos="11908"/>
+          <w:tab w:val="left" w:pos="12824"/>
+          <w:tab w:val="left" w:pos="13740"/>
+          <w:tab w:val="left" w:pos="14656"/>
+        </w:tabs>
+        <w:spacing w:after="0" w:line="240" w:lineRule="auto"/>
+        <w:rPr>
+          <w:rFonts w:ascii="Courier New" w:eastAsia="Times New Roman" w:hAnsi="Courier New" w:cs="Courier New"/>
+          <w:color w:val="6B6B6B"/>
+          <w:sz w:val="21"/>
+          <w:szCs w:val="21"/>
+          <w:lang w:eastAsia="en-IE"/>
+        </w:rPr>
+      </w:pPr>
+      <w:r>
+        <w:rPr>
+          <w:rFonts w:ascii="Courier New" w:eastAsia="Times New Roman" w:hAnsi="Courier New" w:cs="Courier New"/>
+          <w:color w:val="6B6B6B"/>
+          <w:sz w:val="21"/>
+          <w:szCs w:val="21"/>
+          <w:lang w:eastAsia="en-IE"/>
+        </w:rPr>
+        <w:t>1 1 1</w:t>
+      </w:r>
+    </w:p>
+    <w:p>
+      <w:pPr>
+        <w:shd w:val="clear" w:color="auto" w:fill="FFFFFF"/>
+        <w:tabs>
+          <w:tab w:val="left" w:pos="916"/>
+          <w:tab w:val="left" w:pos="1832"/>
+          <w:tab w:val="left" w:pos="2748"/>
+          <w:tab w:val="left" w:pos="3664"/>
+          <w:tab w:val="left" w:pos="4580"/>
+          <w:tab w:val="left" w:pos="5496"/>
+          <w:tab w:val="left" w:pos="6412"/>
+          <w:tab w:val="left" w:pos="7328"/>
+          <w:tab w:val="left" w:pos="8244"/>
+          <w:tab w:val="left" w:pos="9160"/>
+          <w:tab w:val="left" w:pos="10076"/>
+          <w:tab w:val="left" w:pos="10992"/>
+          <w:tab w:val="left" w:pos="11908"/>
+          <w:tab w:val="left" w:pos="12824"/>
+          <w:tab w:val="left" w:pos="13740"/>
+          <w:tab w:val="left" w:pos="14656"/>
+        </w:tabs>
+        <w:spacing w:after="0" w:line="240" w:lineRule="auto"/>
+        <w:rPr>
+          <w:rFonts w:ascii="Courier New" w:eastAsia="Times New Roman" w:hAnsi="Courier New" w:cs="Courier New"/>
+          <w:color w:val="6B6B6B"/>
+          <w:sz w:val="21"/>
+          <w:szCs w:val="21"/>
+          <w:lang w:eastAsia="en-IE"/>
+        </w:rPr>
+      </w:pPr>
+      <w:r>
+        <w:rPr>
+          <w:rFonts w:ascii="Courier New" w:eastAsia="Times New Roman" w:hAnsi="Courier New" w:cs="Courier New"/>
+          <w:color w:val="6B6B6B"/>
+          <w:sz w:val="21"/>
+          <w:szCs w:val="21"/>
+          <w:lang w:eastAsia="en-IE"/>
+        </w:rPr>
+        <w:t>1 2 2</w:t>
+      </w:r>
+    </w:p>
+    <w:p>
+      <w:pPr>
+        <w:shd w:val="clear" w:color="auto" w:fill="FFFFFF"/>
+        <w:tabs>
+          <w:tab w:val="left" w:pos="916"/>
+          <w:tab w:val="left" w:pos="1832"/>
+          <w:tab w:val="left" w:pos="2748"/>
+          <w:tab w:val="left" w:pos="3664"/>
+          <w:tab w:val="left" w:pos="4580"/>
+          <w:tab w:val="left" w:pos="5496"/>
+          <w:tab w:val="left" w:pos="6412"/>
+          <w:tab w:val="left" w:pos="7328"/>
+          <w:tab w:val="left" w:pos="8244"/>
+          <w:tab w:val="left" w:pos="9160"/>
+          <w:tab w:val="left" w:pos="10076"/>
+          <w:tab w:val="left" w:pos="10992"/>
+          <w:tab w:val="left" w:pos="11908"/>
+          <w:tab w:val="left" w:pos="12824"/>
+          <w:tab w:val="left" w:pos="13740"/>
+          <w:tab w:val="left" w:pos="14656"/>
+        </w:tabs>
+        <w:spacing w:after="0" w:line="240" w:lineRule="auto"/>
+        <w:rPr>
+          <w:rFonts w:ascii="Courier New" w:eastAsia="Times New Roman" w:hAnsi="Courier New" w:cs="Courier New"/>
+          <w:color w:val="6B6B6B"/>
+          <w:sz w:val="21"/>
+          <w:szCs w:val="21"/>
+          <w:lang w:eastAsia="en-IE"/>
+        </w:rPr>
+      </w:pPr>
+      <w:r>
+        <w:rPr>
+          <w:rFonts w:ascii="Courier New" w:eastAsia="Times New Roman" w:hAnsi="Courier New" w:cs="Courier New"/>
+          <w:color w:val="6B6B6B"/>
+          <w:sz w:val="21"/>
+          <w:szCs w:val="21"/>
+          <w:lang w:eastAsia="en-IE"/>
+        </w:rPr>
+        <w:t>1 3 2</w:t>
+      </w:r>
+    </w:p>
+    <w:p>
+      <w:pPr>
+        <w:shd w:val="clear" w:color="auto" w:fill="FFFFFF"/>
+        <w:tabs>
+          <w:tab w:val="left" w:pos="916"/>
+          <w:tab w:val="left" w:pos="1832"/>
+          <w:tab w:val="left" w:pos="2748"/>
+          <w:tab w:val="left" w:pos="3664"/>
+          <w:tab w:val="left" w:pos="4580"/>
+          <w:tab w:val="left" w:pos="5496"/>
+          <w:tab w:val="left" w:pos="6412"/>
+          <w:tab w:val="left" w:pos="7328"/>
+          <w:tab w:val="left" w:pos="8244"/>
+          <w:tab w:val="left" w:pos="9160"/>
+          <w:tab w:val="left" w:pos="10076"/>
+          <w:tab w:val="left" w:pos="10992"/>
+          <w:tab w:val="left" w:pos="11908"/>
+          <w:tab w:val="left" w:pos="12824"/>
+          <w:tab w:val="left" w:pos="13740"/>
+          <w:tab w:val="left" w:pos="14656"/>
+        </w:tabs>
+        <w:spacing w:after="0" w:line="240" w:lineRule="auto"/>
+        <w:rPr>
+          <w:rFonts w:ascii="Courier New" w:eastAsia="Times New Roman" w:hAnsi="Courier New" w:cs="Courier New"/>
+          <w:color w:val="6B6B6B"/>
+          <w:sz w:val="21"/>
+          <w:szCs w:val="21"/>
+          <w:lang w:eastAsia="en-IE"/>
+        </w:rPr>
+      </w:pPr>
+      <w:r>
+        <w:rPr>
+          <w:rFonts w:ascii="Courier New" w:eastAsia="Times New Roman" w:hAnsi="Courier New" w:cs="Courier New"/>
+          <w:color w:val="6B6B6B"/>
+          <w:sz w:val="21"/>
+          <w:szCs w:val="21"/>
+          <w:lang w:eastAsia="en-IE"/>
+        </w:rPr>
+        <w:t>1 4 4</w:t>
+      </w:r>
+    </w:p>
+    <w:p>
+      <w:pPr>
+        <w:shd w:val="clear" w:color="auto" w:fill="FFFFFF"/>
+        <w:tabs>
+          <w:tab w:val="left" w:pos="916"/>
+          <w:tab w:val="left" w:pos="1832"/>
+          <w:tab w:val="left" w:pos="2748"/>
+          <w:tab w:val="left" w:pos="3664"/>
+          <w:tab w:val="left" w:pos="4580"/>
+          <w:tab w:val="left" w:pos="5496"/>
+          <w:tab w:val="left" w:pos="6412"/>
+          <w:tab w:val="left" w:pos="7328"/>
+          <w:tab w:val="left" w:pos="8244"/>
+          <w:tab w:val="left" w:pos="9160"/>
+          <w:tab w:val="left" w:pos="10076"/>
+          <w:tab w:val="left" w:pos="10992"/>
+          <w:tab w:val="left" w:pos="11908"/>
+          <w:tab w:val="left" w:pos="12824"/>
+          <w:tab w:val="left" w:pos="13740"/>
+          <w:tab w:val="left" w:pos="14656"/>
+        </w:tabs>
+        <w:spacing w:after="0" w:line="240" w:lineRule="auto"/>
+        <w:rPr>
+          <w:rFonts w:ascii="Courier New" w:eastAsia="Times New Roman" w:hAnsi="Courier New" w:cs="Courier New"/>
+          <w:color w:val="6B6B6B"/>
+          <w:sz w:val="21"/>
+          <w:szCs w:val="21"/>
+          <w:lang w:eastAsia="en-IE"/>
+        </w:rPr>
+      </w:pPr>
+      <w:r>
+        <w:rPr>
+          <w:rFonts w:ascii="Courier New" w:eastAsia="Times New Roman" w:hAnsi="Courier New" w:cs="Courier New"/>
+          <w:color w:val="6B6B6B"/>
+          <w:sz w:val="21"/>
+          <w:szCs w:val="21"/>
+          <w:lang w:eastAsia="en-IE"/>
+        </w:rPr>
+        <w:t>2 1 4</w:t>
+      </w:r>
+    </w:p>
+    <w:p>
+      <w:pPr>
+        <w:shd w:val="clear" w:color="auto" w:fill="FFFFFF"/>
+        <w:tabs>
+          <w:tab w:val="left" w:pos="916"/>
+          <w:tab w:val="left" w:pos="1832"/>
+          <w:tab w:val="left" w:pos="2748"/>
+          <w:tab w:val="left" w:pos="3664"/>
+          <w:tab w:val="left" w:pos="4580"/>
+          <w:tab w:val="left" w:pos="5496"/>
+          <w:tab w:val="left" w:pos="6412"/>
+          <w:tab w:val="left" w:pos="7328"/>
+          <w:tab w:val="left" w:pos="8244"/>
+          <w:tab w:val="left" w:pos="9160"/>
+          <w:tab w:val="left" w:pos="10076"/>
+          <w:tab w:val="left" w:pos="10992"/>
+          <w:tab w:val="left" w:pos="11908"/>
+          <w:tab w:val="left" w:pos="12824"/>
+          <w:tab w:val="left" w:pos="13740"/>
+          <w:tab w:val="left" w:pos="14656"/>
+        </w:tabs>
+        <w:spacing w:after="0" w:line="240" w:lineRule="auto"/>
+        <w:rPr>
+          <w:rFonts w:ascii="Courier New" w:eastAsia="Times New Roman" w:hAnsi="Courier New" w:cs="Courier New"/>
+          <w:color w:val="6B6B6B"/>
+          <w:sz w:val="21"/>
+          <w:szCs w:val="21"/>
+          <w:lang w:eastAsia="en-IE"/>
+        </w:rPr>
+      </w:pPr>
+      <w:r>
+        <w:rPr>
+          <w:rFonts w:ascii="Courier New" w:eastAsia="Times New Roman" w:hAnsi="Courier New" w:cs="Courier New"/>
+          <w:color w:val="6B6B6B"/>
+          <w:sz w:val="21"/>
+          <w:szCs w:val="21"/>
+          <w:lang w:eastAsia="en-IE"/>
+        </w:rPr>
+        <w:t>2 2 3</w:t>
+      </w:r>
+      <w:r>
+        <w:rPr>
+          <w:noProof/>
+        </w:rPr>
+        <w:t xml:space="preserve"> </w:t>
+      </w:r>
+    </w:p>
+    <w:p>
+      <w:pPr>
+        <w:shd w:val="clear" w:color="auto" w:fill="FFFFFF"/>
+        <w:tabs>
+          <w:tab w:val="left" w:pos="916"/>
+          <w:tab w:val="left" w:pos="1832"/>
+          <w:tab w:val="left" w:pos="2748"/>
+          <w:tab w:val="left" w:pos="3664"/>
+          <w:tab w:val="left" w:pos="4580"/>
+          <w:tab w:val="left" w:pos="5496"/>
+          <w:tab w:val="left" w:pos="6412"/>
+          <w:tab w:val="left" w:pos="7328"/>
+          <w:tab w:val="left" w:pos="8244"/>
+          <w:tab w:val="left" w:pos="9160"/>
+          <w:tab w:val="left" w:pos="10076"/>
+          <w:tab w:val="left" w:pos="10992"/>
+          <w:tab w:val="left" w:pos="11908"/>
+          <w:tab w:val="left" w:pos="12824"/>
+          <w:tab w:val="left" w:pos="13740"/>
+          <w:tab w:val="left" w:pos="14656"/>
+        </w:tabs>
+        <w:spacing w:after="0" w:line="240" w:lineRule="auto"/>
+        <w:rPr>
+          <w:rFonts w:ascii="Courier New" w:eastAsia="Times New Roman" w:hAnsi="Courier New" w:cs="Courier New"/>
+          <w:color w:val="6B6B6B"/>
+          <w:sz w:val="21"/>
+          <w:szCs w:val="21"/>
+          <w:lang w:eastAsia="en-IE"/>
+        </w:rPr>
+      </w:pPr>
+      <w:r>
+        <w:rPr>
+          <w:rFonts w:ascii="Courier New" w:eastAsia="Times New Roman" w:hAnsi="Courier New" w:cs="Courier New"/>
+          <w:color w:val="6B6B6B"/>
+          <w:sz w:val="21"/>
+          <w:szCs w:val="21"/>
+          <w:lang w:eastAsia="en-IE"/>
+        </w:rPr>
+        <w:t>2 3 3</w:t>
+      </w:r>
+    </w:p>
+    <w:p>
+      <w:pPr>
+        <w:shd w:val="clear" w:color="auto" w:fill="FFFFFF"/>
+        <w:tabs>
+          <w:tab w:val="left" w:pos="916"/>
+          <w:tab w:val="left" w:pos="1832"/>
+          <w:tab w:val="left" w:pos="2748"/>
+          <w:tab w:val="left" w:pos="3664"/>
+          <w:tab w:val="left" w:pos="4580"/>
+          <w:tab w:val="left" w:pos="5496"/>
+          <w:tab w:val="left" w:pos="6412"/>
+          <w:tab w:val="left" w:pos="7328"/>
+          <w:tab w:val="left" w:pos="8244"/>
+          <w:tab w:val="left" w:pos="9160"/>
+          <w:tab w:val="left" w:pos="10076"/>
+          <w:tab w:val="left" w:pos="10992"/>
+          <w:tab w:val="left" w:pos="11908"/>
+          <w:tab w:val="left" w:pos="12824"/>
+          <w:tab w:val="left" w:pos="13740"/>
+          <w:tab w:val="left" w:pos="14656"/>
+        </w:tabs>
+        <w:spacing w:after="0" w:line="240" w:lineRule="auto"/>
+        <w:rPr>
+          <w:rFonts w:ascii="Courier New" w:eastAsia="Times New Roman" w:hAnsi="Courier New" w:cs="Courier New"/>
+          <w:color w:val="6B6B6B"/>
+          <w:sz w:val="21"/>
+          <w:szCs w:val="21"/>
+          <w:lang w:eastAsia="en-IE"/>
+        </w:rPr>
+      </w:pPr>
+      <w:r>
+        <w:rPr>
+          <w:rFonts w:ascii="Courier New" w:eastAsia="Times New Roman" w:hAnsi="Courier New" w:cs="Courier New"/>
+          <w:color w:val="6B6B6B"/>
+          <w:sz w:val="21"/>
+          <w:szCs w:val="21"/>
+          <w:lang w:eastAsia="en-IE"/>
+        </w:rPr>
+        <w:t>2 4 2</w:t>
+      </w:r>
+    </w:p>
+    <w:p>
+      <w:pPr>
+        <w:shd w:val="clear" w:color="auto" w:fill="FFFFFF"/>
+        <w:tabs>
+          <w:tab w:val="left" w:pos="916"/>
+          <w:tab w:val="left" w:pos="1832"/>
+          <w:tab w:val="left" w:pos="2748"/>
+          <w:tab w:val="left" w:pos="3664"/>
+          <w:tab w:val="left" w:pos="4580"/>
+          <w:tab w:val="left" w:pos="5496"/>
+          <w:tab w:val="left" w:pos="6412"/>
+          <w:tab w:val="left" w:pos="7328"/>
+          <w:tab w:val="left" w:pos="8244"/>
+          <w:tab w:val="left" w:pos="9160"/>
+          <w:tab w:val="left" w:pos="10076"/>
+          <w:tab w:val="left" w:pos="10992"/>
+          <w:tab w:val="left" w:pos="11908"/>
+          <w:tab w:val="left" w:pos="12824"/>
+          <w:tab w:val="left" w:pos="13740"/>
+          <w:tab w:val="left" w:pos="14656"/>
+        </w:tabs>
+        <w:spacing w:after="0" w:line="240" w:lineRule="auto"/>
+        <w:rPr>
+          <w:rFonts w:ascii="Courier New" w:eastAsia="Times New Roman" w:hAnsi="Courier New" w:cs="Courier New"/>
+          <w:color w:val="6B6B6B"/>
+          <w:sz w:val="21"/>
+          <w:szCs w:val="21"/>
+          <w:lang w:eastAsia="en-IE"/>
+        </w:rPr>
+      </w:pPr>
+      <w:r>
+        <w:rPr>
+          <w:rFonts w:ascii="Courier New" w:eastAsia="Times New Roman" w:hAnsi="Courier New" w:cs="Courier New"/>
+          <w:color w:val="6B6B6B"/>
+          <w:sz w:val="21"/>
+          <w:szCs w:val="21"/>
+          <w:lang w:eastAsia="en-IE"/>
+        </w:rPr>
+        <w:t>4 1 3</w:t>
+      </w:r>
+    </w:p>
+    <w:p>
+      <w:pPr>
+        <w:shd w:val="clear" w:color="auto" w:fill="FFFFFF"/>
+        <w:tabs>
+          <w:tab w:val="left" w:pos="916"/>
+          <w:tab w:val="left" w:pos="1832"/>
+          <w:tab w:val="left" w:pos="2748"/>
+          <w:tab w:val="left" w:pos="3664"/>
+          <w:tab w:val="left" w:pos="4580"/>
+          <w:tab w:val="left" w:pos="5496"/>
+          <w:tab w:val="left" w:pos="6412"/>
+          <w:tab w:val="left" w:pos="7328"/>
+          <w:tab w:val="left" w:pos="8244"/>
+          <w:tab w:val="left" w:pos="9160"/>
+          <w:tab w:val="left" w:pos="10076"/>
+          <w:tab w:val="left" w:pos="10992"/>
+          <w:tab w:val="left" w:pos="11908"/>
+          <w:tab w:val="left" w:pos="12824"/>
+          <w:tab w:val="left" w:pos="13740"/>
+          <w:tab w:val="left" w:pos="14656"/>
+        </w:tabs>
+        <w:spacing w:after="0" w:line="240" w:lineRule="auto"/>
+        <w:rPr>
+          <w:rFonts w:ascii="Courier New" w:eastAsia="Times New Roman" w:hAnsi="Courier New" w:cs="Courier New"/>
+          <w:color w:val="6B6B6B"/>
+          <w:sz w:val="21"/>
+          <w:szCs w:val="21"/>
+          <w:lang w:eastAsia="en-IE"/>
+        </w:rPr>
+      </w:pPr>
+      <w:r>
+        <w:rPr>
+          <w:rFonts w:ascii="Courier New" w:eastAsia="Times New Roman" w:hAnsi="Courier New" w:cs="Courier New"/>
+          <w:color w:val="6B6B6B"/>
+          <w:sz w:val="21"/>
+          <w:szCs w:val="21"/>
+          <w:lang w:eastAsia="en-IE"/>
+        </w:rPr>
+        <w:t>4 2 1</w:t>
+      </w:r>
+    </w:p>
+    <w:p>
+      <w:pPr>
+        <w:shd w:val="clear" w:color="auto" w:fill="FFFFFF"/>
+        <w:tabs>
+          <w:tab w:val="left" w:pos="916"/>
+          <w:tab w:val="left" w:pos="1832"/>
+          <w:tab w:val="left" w:pos="2748"/>
+          <w:tab w:val="left" w:pos="3664"/>
+          <w:tab w:val="left" w:pos="4580"/>
+          <w:tab w:val="left" w:pos="5496"/>
+          <w:tab w:val="left" w:pos="6412"/>
+          <w:tab w:val="left" w:pos="7328"/>
+          <w:tab w:val="left" w:pos="8244"/>
+          <w:tab w:val="left" w:pos="9160"/>
+          <w:tab w:val="left" w:pos="10076"/>
+          <w:tab w:val="left" w:pos="10992"/>
+          <w:tab w:val="left" w:pos="11908"/>
+          <w:tab w:val="left" w:pos="12824"/>
+          <w:tab w:val="left" w:pos="13740"/>
+          <w:tab w:val="left" w:pos="14656"/>
+        </w:tabs>
+        <w:spacing w:after="0" w:line="240" w:lineRule="auto"/>
+        <w:rPr>
+          <w:rFonts w:ascii="Courier New" w:eastAsia="Times New Roman" w:hAnsi="Courier New" w:cs="Courier New"/>
+          <w:color w:val="6B6B6B"/>
+          <w:sz w:val="21"/>
+          <w:szCs w:val="21"/>
+          <w:lang w:eastAsia="en-IE"/>
+        </w:rPr>
+      </w:pPr>
+      <w:r>
+        <w:rPr>
+          <w:rFonts w:ascii="Courier New" w:eastAsia="Times New Roman" w:hAnsi="Courier New" w:cs="Courier New"/>
+          <w:color w:val="6B6B6B"/>
+          <w:sz w:val="21"/>
+          <w:szCs w:val="21"/>
+          <w:lang w:eastAsia="en-IE"/>
+        </w:rPr>
+        <w:t>4 3 2</w:t>
+      </w:r>
+    </w:p>
+    <w:p>
+      <w:pPr>
+        <w:shd w:val="clear" w:color="auto" w:fill="FFFFFF"/>
+        <w:tabs>
+          <w:tab w:val="left" w:pos="916"/>
+          <w:tab w:val="left" w:pos="1832"/>
+          <w:tab w:val="left" w:pos="2748"/>
+          <w:tab w:val="left" w:pos="3664"/>
+          <w:tab w:val="left" w:pos="4580"/>
+          <w:tab w:val="left" w:pos="5496"/>
+          <w:tab w:val="left" w:pos="6412"/>
+          <w:tab w:val="left" w:pos="7328"/>
+          <w:tab w:val="left" w:pos="8244"/>
+          <w:tab w:val="left" w:pos="9160"/>
+          <w:tab w:val="left" w:pos="10076"/>
+          <w:tab w:val="left" w:pos="10992"/>
+          <w:tab w:val="left" w:pos="11908"/>
+          <w:tab w:val="left" w:pos="12824"/>
+          <w:tab w:val="left" w:pos="13740"/>
+          <w:tab w:val="left" w:pos="14656"/>
+        </w:tabs>
+        <w:spacing w:after="0" w:line="240" w:lineRule="auto"/>
+        <w:rPr>
+          <w:rFonts w:ascii="Courier New" w:eastAsia="Times New Roman" w:hAnsi="Courier New" w:cs="Courier New"/>
+          <w:color w:val="6B6B6B"/>
+          <w:sz w:val="21"/>
+          <w:szCs w:val="21"/>
+          <w:lang w:eastAsia="en-IE"/>
+        </w:rPr>
+      </w:pPr>
+      <w:r>
+        <w:rPr>
+          <w:rFonts w:ascii="Courier New" w:eastAsia="Times New Roman" w:hAnsi="Courier New" w:cs="Courier New"/>
+          <w:color w:val="6B6B6B"/>
+          <w:sz w:val="21"/>
+          <w:szCs w:val="21"/>
+          <w:lang w:eastAsia="en-IE"/>
+        </w:rPr>
+        <w:t>4 4 4</w:t>
+      </w:r>
+    </w:p>
+    <w:p>
+      <w:pPr>
+        <w:pBdr>
+          <w:top w:val="single" w:sz="6" w:space="8" w:color="auto"/>
+        </w:pBdr>
+        <w:shd w:val="clear" w:color="auto" w:fill="FFFFFF"/>
+        <w:spacing w:before="100" w:beforeAutospacing="1" w:after="100" w:afterAutospacing="1" w:line="240" w:lineRule="auto"/>
+        <w:outlineLvl w:val="2"/>
+        <w:rPr>
+          <w:rFonts w:ascii="Helvetica" w:eastAsia="Times New Roman" w:hAnsi="Helvetica" w:cs="Helvetica"/>
+          <w:b/>
+          <w:bCs/>
+          <w:color w:val="4A4A4A"/>
+          <w:sz w:val="27"/>
+          <w:szCs w:val="27"/>
+          <w:lang w:eastAsia="en-IE"/>
+        </w:rPr>
+      </w:pPr>
+      <w:r>
+        <w:rPr>
+          <w:rFonts w:ascii="Helvetica" w:eastAsia="Times New Roman" w:hAnsi="Helvetica" w:cs="Helvetica"/>
+          <w:b/>
+          <w:bCs/>
+          <w:color w:val="4A4A4A"/>
+          <w:sz w:val="27"/>
+          <w:szCs w:val="27"/>
+          <w:lang w:eastAsia="en-IE"/>
+        </w:rPr>
+        <w:t>Output:</w:t>
+      </w:r>
+    </w:p>
+    <w:p>
+      <w:pPr>
+        <w:shd w:val="clear" w:color="auto" w:fill="FFFFFF"/>
+        <w:tabs>
+          <w:tab w:val="left" w:pos="916"/>
+          <w:tab w:val="left" w:pos="1832"/>
+          <w:tab w:val="left" w:pos="2748"/>
+          <w:tab w:val="left" w:pos="3664"/>
+          <w:tab w:val="left" w:pos="4580"/>
+          <w:tab w:val="left" w:pos="5496"/>
+          <w:tab w:val="left" w:pos="6412"/>
+          <w:tab w:val="left" w:pos="7328"/>
+          <w:tab w:val="left" w:pos="8244"/>
+          <w:tab w:val="left" w:pos="9160"/>
+          <w:tab w:val="left" w:pos="10076"/>
+          <w:tab w:val="left" w:pos="10992"/>
+          <w:tab w:val="left" w:pos="11908"/>
+          <w:tab w:val="left" w:pos="12824"/>
+          <w:tab w:val="left" w:pos="13740"/>
+          <w:tab w:val="left" w:pos="14656"/>
+        </w:tabs>
+        <w:spacing w:after="0" w:line="240" w:lineRule="auto"/>
+        <w:rPr>
+          <w:rFonts w:ascii="Courier New" w:eastAsia="Times New Roman" w:hAnsi="Courier New" w:cs="Courier New"/>
+          <w:color w:val="6B6B6B"/>
+          <w:sz w:val="21"/>
+          <w:szCs w:val="21"/>
+          <w:lang w:eastAsia="en-IE"/>
+        </w:rPr>
+      </w:pPr>
+      <w:r>
+        <w:rPr>
+          <w:rFonts w:ascii="Courier New" w:eastAsia="Times New Roman" w:hAnsi="Courier New" w:cs="Courier New"/>
+          <w:color w:val="6B6B6B"/>
+          <w:sz w:val="21"/>
+          <w:szCs w:val="21"/>
+          <w:lang w:eastAsia="en-IE"/>
+        </w:rPr>
+        <w:t>1 2 2 4</w:t>
+      </w:r>
+    </w:p>
+    <w:p>
+      <w:pPr>
+        <w:shd w:val="clear" w:color="auto" w:fill="FFFFFF"/>
+        <w:tabs>
+          <w:tab w:val="left" w:pos="916"/>
+          <w:tab w:val="left" w:pos="1832"/>
+          <w:tab w:val="left" w:pos="2748"/>
+          <w:tab w:val="left" w:pos="3664"/>
+          <w:tab w:val="left" w:pos="4580"/>
+          <w:tab w:val="left" w:pos="5496"/>
+          <w:tab w:val="left" w:pos="6412"/>
+          <w:tab w:val="left" w:pos="7328"/>
+          <w:tab w:val="left" w:pos="8244"/>
+          <w:tab w:val="left" w:pos="9160"/>
+          <w:tab w:val="left" w:pos="10076"/>
+          <w:tab w:val="left" w:pos="10992"/>
+          <w:tab w:val="left" w:pos="11908"/>
+          <w:tab w:val="left" w:pos="12824"/>
+          <w:tab w:val="left" w:pos="13740"/>
+          <w:tab w:val="left" w:pos="14656"/>
+        </w:tabs>
+        <w:spacing w:after="0" w:line="240" w:lineRule="auto"/>
+        <w:rPr>
+          <w:rFonts w:ascii="Courier New" w:eastAsia="Times New Roman" w:hAnsi="Courier New" w:cs="Courier New"/>
+          <w:color w:val="6B6B6B"/>
+          <w:sz w:val="21"/>
+          <w:szCs w:val="21"/>
+          <w:lang w:eastAsia="en-IE"/>
+        </w:rPr>
+      </w:pPr>
+      <w:r>
+        <w:rPr>
+          <w:rFonts w:ascii="Courier New" w:eastAsia="Times New Roman" w:hAnsi="Courier New" w:cs="Courier New"/>
+          <w:color w:val="6B6B6B"/>
+          <w:sz w:val="21"/>
+          <w:szCs w:val="21"/>
+          <w:lang w:eastAsia="en-IE"/>
+        </w:rPr>
+        <w:t>4 3 3 2</w:t>
+      </w:r>
+    </w:p>
+    <w:p>
+      <w:pPr>
+        <w:shd w:val="clear" w:color="auto" w:fill="FFFFFF"/>
+        <w:tabs>
+          <w:tab w:val="left" w:pos="916"/>
+          <w:tab w:val="left" w:pos="1832"/>
+          <w:tab w:val="left" w:pos="2748"/>
+          <w:tab w:val="left" w:pos="3664"/>
+          <w:tab w:val="left" w:pos="4580"/>
+          <w:tab w:val="left" w:pos="5496"/>
+          <w:tab w:val="left" w:pos="6412"/>
+          <w:tab w:val="left" w:pos="7328"/>
+          <w:tab w:val="left" w:pos="8244"/>
+          <w:tab w:val="left" w:pos="9160"/>
+          <w:tab w:val="left" w:pos="10076"/>
+          <w:tab w:val="left" w:pos="10992"/>
+          <w:tab w:val="left" w:pos="11908"/>
+          <w:tab w:val="left" w:pos="12824"/>
+          <w:tab w:val="left" w:pos="13740"/>
+          <w:tab w:val="left" w:pos="14656"/>
+        </w:tabs>
+        <w:spacing w:after="0" w:line="240" w:lineRule="auto"/>
+        <w:rPr>
+          <w:rFonts w:ascii="Courier New" w:eastAsia="Times New Roman" w:hAnsi="Courier New" w:cs="Courier New"/>
+          <w:color w:val="6B6B6B"/>
+          <w:sz w:val="21"/>
+          <w:szCs w:val="21"/>
+          <w:lang w:eastAsia="en-IE"/>
+        </w:rPr>
+      </w:pPr>
+      <w:r>
+        <w:rPr>
+          <w:rFonts w:ascii="Courier New" w:eastAsia="Times New Roman" w:hAnsi="Courier New" w:cs="Courier New"/>
+          <w:color w:val="6B6B6B"/>
+          <w:sz w:val="21"/>
+          <w:szCs w:val="21"/>
+          <w:lang w:eastAsia="en-IE"/>
+        </w:rPr>
+        <w:t>2 4 1 3</w:t>
+      </w:r>
+    </w:p>
+    <w:p>
+      <w:pPr>
+        <w:shd w:val="clear" w:color="auto" w:fill="FFFFFF"/>
+        <w:tabs>
+          <w:tab w:val="left" w:pos="916"/>
+          <w:tab w:val="left" w:pos="1832"/>
+          <w:tab w:val="left" w:pos="2748"/>
+          <w:tab w:val="left" w:pos="3664"/>
+          <w:tab w:val="left" w:pos="4580"/>
+          <w:tab w:val="left" w:pos="5496"/>
+          <w:tab w:val="left" w:pos="6412"/>
+          <w:tab w:val="left" w:pos="7328"/>
+          <w:tab w:val="left" w:pos="8244"/>
+          <w:tab w:val="left" w:pos="9160"/>
+          <w:tab w:val="left" w:pos="10076"/>
+          <w:tab w:val="left" w:pos="10992"/>
+          <w:tab w:val="left" w:pos="11908"/>
+          <w:tab w:val="left" w:pos="12824"/>
+          <w:tab w:val="left" w:pos="13740"/>
+          <w:tab w:val="left" w:pos="14656"/>
+        </w:tabs>
+        <w:spacing w:after="0" w:line="240" w:lineRule="auto"/>
+        <w:rPr>
+          <w:rFonts w:ascii="Courier New" w:eastAsia="Times New Roman" w:hAnsi="Courier New" w:cs="Courier New"/>
+          <w:color w:val="6B6B6B"/>
+          <w:sz w:val="21"/>
+          <w:szCs w:val="21"/>
+          <w:lang w:eastAsia="en-IE"/>
+        </w:rPr>
+      </w:pPr>
+      <w:r>
+        <w:rPr>
+          <w:rFonts w:ascii="Courier New" w:eastAsia="Times New Roman" w:hAnsi="Courier New" w:cs="Courier New"/>
+          <w:color w:val="6B6B6B"/>
+          <w:sz w:val="21"/>
+          <w:szCs w:val="21"/>
+          <w:lang w:eastAsia="en-IE"/>
+        </w:rPr>
+        <w:t>3 1 2 4</w:t>
+      </w:r>
+    </w:p>
+    <w:p>
+      <w:pPr>
+        <w:pBdr>
+          <w:top w:val="single" w:sz="6" w:space="8" w:color="auto"/>
+        </w:pBdr>
+        <w:shd w:val="clear" w:color="auto" w:fill="FFFFFF"/>
+        <w:spacing w:before="100" w:beforeAutospacing="1" w:after="100" w:afterAutospacing="1" w:line="240" w:lineRule="auto"/>
+        <w:outlineLvl w:val="2"/>
+        <w:rPr>
+          <w:rFonts w:ascii="Helvetica" w:eastAsia="Times New Roman" w:hAnsi="Helvetica" w:cs="Helvetica"/>
+          <w:b/>
+          <w:bCs/>
+          <w:color w:val="4A4A4A"/>
+          <w:sz w:val="27"/>
+          <w:szCs w:val="27"/>
+          <w:lang w:eastAsia="en-IE"/>
+        </w:rPr>
+      </w:pPr>
+      <w:r>
+        <w:rPr>
+          <w:rFonts w:ascii="Helvetica" w:eastAsia="Times New Roman" w:hAnsi="Helvetica" w:cs="Helvetica"/>
+          <w:b/>
+          <w:bCs/>
+          <w:color w:val="4A4A4A"/>
+          <w:sz w:val="27"/>
+          <w:szCs w:val="27"/>
+          <w:lang w:eastAsia="en-IE"/>
+        </w:rPr>
+        <w:t>Penalty:</w:t>
+      </w:r>
+    </w:p>
+    <w:p>
+      <w:pPr>
+        <w:rPr>
+          <w:rFonts w:ascii="Arial" w:eastAsia="Times New Roman" w:hAnsi="Arial" w:cs="Arial"/>
+          <w:color w:val="6B6B6B"/>
+          <w:sz w:val="21"/>
+          <w:szCs w:val="21"/>
+          <w:shd w:val="clear" w:color="auto" w:fill="FFFFFF"/>
+          <w:lang w:eastAsia="en-IE"/>
+        </w:rPr>
+      </w:pPr>
+      <w:r>
+        <w:rPr>
+          <w:rFonts w:ascii="Arial" w:eastAsia="Times New Roman" w:hAnsi="Arial" w:cs="Arial"/>
+          <w:color w:val="6B6B6B"/>
+          <w:sz w:val="21"/>
+          <w:szCs w:val="21"/>
+          <w:shd w:val="clear" w:color="auto" w:fill="FFFFFF"/>
+          <w:lang w:eastAsia="en-IE"/>
+        </w:rPr>
+        <w:t>(1 + 1 + 0 + 0) + (0 + 0 + 1 + 1) + (0 + 1 + 0 + 0) = 5</w:t>
+      </w:r>
+      <w:r>
+        <w:tab/>
+      </w:r>
+      <w:r>
+        <w:tab/>
+      </w:r>
+      <w:r>
+        <w:rPr>
+          <w:rFonts w:ascii="Arial" w:eastAsia="Times New Roman" w:hAnsi="Arial" w:cs="Arial"/>
+          <w:color w:val="6B6B6B"/>
+          <w:sz w:val="21"/>
+          <w:szCs w:val="21"/>
+          <w:shd w:val="clear" w:color="auto" w:fill="FFFFFF"/>
+          <w:lang w:eastAsia="en-IE"/>
+        </w:rPr>
+        <w:t>(This penalty is mandatory)</w:t>
       </w:r>
     </w:p>
     <w:sectPr>
@@ -2641,25 +3931,25 @@
       <w:lvlJc w:val="left"/>
       <w:pPr>
         <w:tabs>
-          <w:tab w:val="num" w:pos="720"/>
-        </w:tabs>
-        <w:ind w:left="720" w:hanging="360"/>
+          <w:tab w:val="num" w:pos="375"/>
+        </w:tabs>
+        <w:ind w:left="375" w:hanging="360"/>
       </w:pPr>
       <w:rPr>
         <w:rFonts w:ascii="Symbol" w:hAnsi="Symbol" w:hint="default"/>
         <w:sz w:val="20"/>
       </w:rPr>
     </w:lvl>
-    <w:lvl w:ilvl="1" w:tentative="1">
+    <w:lvl w:ilvl="1">
       <w:start w:val="1"/>
       <w:numFmt w:val="bullet"/>
       <w:lvlText w:val="o"/>
       <w:lvlJc w:val="left"/>
       <w:pPr>
         <w:tabs>
-          <w:tab w:val="num" w:pos="1440"/>
-        </w:tabs>
-        <w:ind w:left="1440" w:hanging="360"/>
+          <w:tab w:val="num" w:pos="1095"/>
+        </w:tabs>
+        <w:ind w:left="1095" w:hanging="360"/>
       </w:pPr>
       <w:rPr>
         <w:rFonts w:ascii="Courier New" w:hAnsi="Courier New" w:hint="default"/>
@@ -2673,9 +3963,9 @@
       <w:lvlJc w:val="left"/>
       <w:pPr>
         <w:tabs>
-          <w:tab w:val="num" w:pos="2160"/>
-        </w:tabs>
-        <w:ind w:left="2160" w:hanging="360"/>
+          <w:tab w:val="num" w:pos="1815"/>
+        </w:tabs>
+        <w:ind w:left="1815" w:hanging="360"/>
       </w:pPr>
       <w:rPr>
         <w:rFonts w:ascii="Wingdings" w:hAnsi="Wingdings" w:hint="default"/>
@@ -2689,9 +3979,9 @@
       <w:lvlJc w:val="left"/>
       <w:pPr>
         <w:tabs>
-          <w:tab w:val="num" w:pos="2880"/>
-        </w:tabs>
-        <w:ind w:left="2880" w:hanging="360"/>
+          <w:tab w:val="num" w:pos="2535"/>
+        </w:tabs>
+        <w:ind w:left="2535" w:hanging="360"/>
       </w:pPr>
       <w:rPr>
         <w:rFonts w:ascii="Wingdings" w:hAnsi="Wingdings" w:hint="default"/>
@@ -2705,9 +3995,9 @@
       <w:lvlJc w:val="left"/>
       <w:pPr>
         <w:tabs>
-          <w:tab w:val="num" w:pos="3600"/>
-        </w:tabs>
-        <w:ind w:left="3600" w:hanging="360"/>
+          <w:tab w:val="num" w:pos="3255"/>
+        </w:tabs>
+        <w:ind w:left="3255" w:hanging="360"/>
       </w:pPr>
       <w:rPr>
         <w:rFonts w:ascii="Wingdings" w:hAnsi="Wingdings" w:hint="default"/>
@@ -2721,9 +4011,9 @@
       <w:lvlJc w:val="left"/>
       <w:pPr>
         <w:tabs>
-          <w:tab w:val="num" w:pos="4320"/>
-        </w:tabs>
-        <w:ind w:left="4320" w:hanging="360"/>
+          <w:tab w:val="num" w:pos="3975"/>
+        </w:tabs>
+        <w:ind w:left="3975" w:hanging="360"/>
       </w:pPr>
       <w:rPr>
         <w:rFonts w:ascii="Wingdings" w:hAnsi="Wingdings" w:hint="default"/>
@@ -2737,9 +4027,9 @@
       <w:lvlJc w:val="left"/>
       <w:pPr>
         <w:tabs>
-          <w:tab w:val="num" w:pos="5040"/>
-        </w:tabs>
-        <w:ind w:left="5040" w:hanging="360"/>
+          <w:tab w:val="num" w:pos="4695"/>
+        </w:tabs>
+        <w:ind w:left="4695" w:hanging="360"/>
       </w:pPr>
       <w:rPr>
         <w:rFonts w:ascii="Wingdings" w:hAnsi="Wingdings" w:hint="default"/>
@@ -2753,9 +4043,9 @@
       <w:lvlJc w:val="left"/>
       <w:pPr>
         <w:tabs>
-          <w:tab w:val="num" w:pos="5760"/>
-        </w:tabs>
-        <w:ind w:left="5760" w:hanging="360"/>
+          <w:tab w:val="num" w:pos="5415"/>
+        </w:tabs>
+        <w:ind w:left="5415" w:hanging="360"/>
       </w:pPr>
       <w:rPr>
         <w:rFonts w:ascii="Wingdings" w:hAnsi="Wingdings" w:hint="default"/>
@@ -2769,9 +4059,9 @@
       <w:lvlJc w:val="left"/>
       <w:pPr>
         <w:tabs>
-          <w:tab w:val="num" w:pos="6480"/>
-        </w:tabs>
-        <w:ind w:left="6480" w:hanging="360"/>
+          <w:tab w:val="num" w:pos="6135"/>
+        </w:tabs>
+        <w:ind w:left="6135" w:hanging="360"/>
       </w:pPr>
       <w:rPr>
         <w:rFonts w:ascii="Wingdings" w:hAnsi="Wingdings" w:hint="default"/>
@@ -2929,6 +4219,7 @@
     <w:lsdException w:name="HTML Sample" w:semiHidden="1" w:unhideWhenUsed="1"/>
     <w:lsdException w:name="HTML Typewriter" w:semiHidden="1" w:unhideWhenUsed="1"/>
     <w:lsdException w:name="HTML Variable" w:semiHidden="1" w:unhideWhenUsed="1"/>
+    <w:lsdException w:name="Normal Table" w:semiHidden="1" w:unhideWhenUsed="1"/>
     <w:lsdException w:name="annotation subject" w:semiHidden="1" w:unhideWhenUsed="1"/>
     <w:lsdException w:name="No List" w:semiHidden="1" w:unhideWhenUsed="1"/>
     <w:lsdException w:name="Outline List 1" w:semiHidden="1" w:unhideWhenUsed="1"/>
@@ -2974,9 +4265,11 @@
     <w:lsdException w:name="Table Subtle 1" w:semiHidden="1" w:unhideWhenUsed="1"/>
     <w:lsdException w:name="Table Subtle 2" w:semiHidden="1" w:unhideWhenUsed="1"/>
     <w:lsdException w:name="Table Web 1" w:semiHidden="1" w:unhideWhenUsed="1"/>
+    <w:lsdException w:name="Table Web 2" w:semiHidden="1" w:unhideWhenUsed="1"/>
     <w:lsdException w:name="Table Web 3" w:semiHidden="1" w:unhideWhenUsed="1"/>
     <w:lsdException w:name="Balloon Text" w:semiHidden="1" w:unhideWhenUsed="1"/>
     <w:lsdException w:name="Table Grid" w:uiPriority="39"/>
+    <w:lsdException w:name="Table Theme" w:semiHidden="1" w:unhideWhenUsed="1"/>
     <w:lsdException w:name="Placeholder Text" w:semiHidden="1"/>
     <w:lsdException w:name="No Spacing" w:uiPriority="1" w:qFormat="1"/>
     <w:lsdException w:name="Light Shading" w:uiPriority="60"/>
@@ -3327,6 +4620,36 @@
       <w:lang w:eastAsia="en-IE"/>
     </w:rPr>
   </w:style>
+  <w:style w:type="paragraph" w:styleId="ListParagraph">
+    <w:name w:val="List Paragraph"/>
+    <w:basedOn w:val="Normal"/>
+    <w:uiPriority w:val="34"/>
+    <w:qFormat/>
+    <w:rsid w:val="005909C8"/>
+    <w:pPr>
+      <w:ind w:left="720"/>
+      <w:contextualSpacing/>
+    </w:pPr>
+  </w:style>
+  <w:style w:type="table" w:styleId="TableGrid">
+    <w:name w:val="Table Grid"/>
+    <w:basedOn w:val="TableNormal"/>
+    <w:uiPriority w:val="39"/>
+    <w:rsid w:val="00241625"/>
+    <w:pPr>
+      <w:spacing w:after="0" w:line="240" w:lineRule="auto"/>
+    </w:pPr>
+    <w:tblPr>
+      <w:tblBorders>
+        <w:top w:val="single" w:sz="4" w:space="0" w:color="auto"/>
+        <w:left w:val="single" w:sz="4" w:space="0" w:color="auto"/>
+        <w:bottom w:val="single" w:sz="4" w:space="0" w:color="auto"/>
+        <w:right w:val="single" w:sz="4" w:space="0" w:color="auto"/>
+        <w:insideH w:val="single" w:sz="4" w:space="0" w:color="auto"/>
+        <w:insideV w:val="single" w:sz="4" w:space="0" w:color="auto"/>
+      </w:tblBorders>
+    </w:tblPr>
+  </w:style>
 </w:styles>
 </file>
 

</xml_diff>